<commit_message>
Answered all R Questions
</commit_message>
<xml_diff>
--- a/assignment1_r.docx
+++ b/assignment1_r.docx
@@ -1,6 +1,6 @@
 
 <file path=word/document.xml><?xml version="1.0" encoding="utf-8"?>
-<w:document xmlns:wpc="http://schemas.microsoft.com/office/word/2010/wordprocessingCanvas" xmlns:mc="http://schemas.openxmlformats.org/markup-compatibility/2006" xmlns:o="urn:schemas-microsoft-com:office:office" xmlns:r="http://schemas.openxmlformats.org/officeDocument/2006/relationships" xmlns:m="http://schemas.openxmlformats.org/officeDocument/2006/math" xmlns:v="urn:schemas-microsoft-com:vml" xmlns:wp14="http://schemas.microsoft.com/office/word/2010/wordprocessingDrawing" xmlns:wp="http://schemas.openxmlformats.org/drawingml/2006/wordprocessingDrawing" xmlns:w10="urn:schemas-microsoft-com:office:word" xmlns:w="http://schemas.openxmlformats.org/wordprocessingml/2006/main" xmlns:w14="http://schemas.microsoft.com/office/word/2010/wordml" xmlns:w15="http://schemas.microsoft.com/office/word/2012/wordml" xmlns:wpg="http://schemas.microsoft.com/office/word/2010/wordprocessingGroup" xmlns:wpi="http://schemas.microsoft.com/office/word/2010/wordprocessingInk" xmlns:wne="http://schemas.microsoft.com/office/word/2006/wordml" xmlns:wps="http://schemas.microsoft.com/office/word/2010/wordprocessingShape" mc:Ignorable="w14 w15 wp14">
+<w:document xmlns:wpc="http://schemas.microsoft.com/office/word/2010/wordprocessingCanvas" xmlns:mc="http://schemas.openxmlformats.org/markup-compatibility/2006" xmlns:o="urn:schemas-microsoft-com:office:office" xmlns:r="http://schemas.openxmlformats.org/officeDocument/2006/relationships" xmlns:m="http://schemas.openxmlformats.org/officeDocument/2006/math" xmlns:v="urn:schemas-microsoft-com:vml" xmlns:wp14="http://schemas.microsoft.com/office/word/2010/wordprocessingDrawing" xmlns:wp="http://schemas.openxmlformats.org/drawingml/2006/wordprocessingDrawing" xmlns:w10="urn:schemas-microsoft-com:office:word" xmlns:w="http://schemas.openxmlformats.org/wordprocessingml/2006/main" xmlns:w14="http://schemas.microsoft.com/office/word/2010/wordml" xmlns:wpg="http://schemas.microsoft.com/office/word/2010/wordprocessingGroup" xmlns:wpi="http://schemas.microsoft.com/office/word/2010/wordprocessingInk" xmlns:wne="http://schemas.microsoft.com/office/word/2006/wordml" xmlns:wps="http://schemas.microsoft.com/office/word/2010/wordprocessingShape" mc:Ignorable="w14 wp14">
   <w:body>
     <w:p>
       <w:pPr>
@@ -12,6 +12,8 @@
           <w:color w:val="000000"/>
         </w:rPr>
       </w:pPr>
+      <w:bookmarkStart w:id="0" w:name="_GoBack"/>
+      <w:bookmarkEnd w:id="0"/>
       <w:r>
         <w:rPr>
           <w:rFonts w:ascii="Calibri" w:eastAsia="Times New Roman" w:hAnsi="Calibri" w:cs="Times New Roman"/>
@@ -19,37 +21,29 @@
           <w:bCs/>
           <w:color w:val="000000"/>
         </w:rPr>
-        <w:t>DS 710</w:t>
-      </w:r>
-    </w:p>
-    <w:p>
-      <w:pPr>
-        <w:spacing w:after="160" w:line="240" w:lineRule="auto"/>
+        <w:t xml:space="preserve">Derek </w:t>
+      </w:r>
+      <w:proofErr w:type="spellStart"/>
+      <w:r>
         <w:rPr>
           <w:rFonts w:ascii="Calibri" w:eastAsia="Times New Roman" w:hAnsi="Calibri" w:cs="Times New Roman"/>
           <w:b/>
           <w:bCs/>
           <w:color w:val="000000"/>
         </w:rPr>
-      </w:pPr>
-      <w:r>
+        <w:t>Hilmershausen</w:t>
+      </w:r>
+      <w:proofErr w:type="spellEnd"/>
+    </w:p>
+    <w:p>
+      <w:pPr>
+        <w:spacing w:after="160" w:line="240" w:lineRule="auto"/>
         <w:rPr>
           <w:rFonts w:ascii="Calibri" w:eastAsia="Times New Roman" w:hAnsi="Calibri" w:cs="Times New Roman"/>
           <w:b/>
           <w:bCs/>
           <w:color w:val="000000"/>
         </w:rPr>
-        <w:t>R Programming Assignment</w:t>
-      </w:r>
-    </w:p>
-    <w:p>
-      <w:pPr>
-        <w:spacing w:after="160" w:line="240" w:lineRule="auto"/>
-        <w:rPr>
-          <w:rFonts w:ascii="Times New Roman" w:eastAsia="Times New Roman" w:hAnsi="Times New Roman" w:cs="Times New Roman"/>
-          <w:sz w:val="24"/>
-          <w:szCs w:val="24"/>
-        </w:rPr>
       </w:pPr>
       <w:r>
         <w:rPr>
@@ -58,39 +52,78 @@
           <w:bCs/>
           <w:color w:val="000000"/>
         </w:rPr>
-        <w:t>Homework 1:</w:t>
-      </w:r>
-      <w:r>
-        <w:rPr>
-          <w:rFonts w:ascii="Calibri" w:eastAsia="Times New Roman" w:hAnsi="Calibri" w:cs="Times New Roman"/>
-          <w:color w:val="000000"/>
-        </w:rPr>
-        <w:t xml:space="preserve">  Share text file containing R code</w:t>
+        <w:t>DS 710</w:t>
       </w:r>
     </w:p>
     <w:p>
       <w:pPr>
         <w:spacing w:after="160" w:line="240" w:lineRule="auto"/>
-        <w:rPr>
-          <w:rFonts w:ascii="Times New Roman" w:eastAsia="Times New Roman" w:hAnsi="Times New Roman" w:cs="Times New Roman"/>
-          <w:sz w:val="24"/>
-          <w:szCs w:val="24"/>
-        </w:rPr>
-      </w:pPr>
-      <w:r>
-        <w:rPr>
-          <w:rFonts w:ascii="Calibri" w:eastAsia="Times New Roman" w:hAnsi="Calibri" w:cs="Times New Roman"/>
-          <w:color w:val="000000"/>
-        </w:rPr>
-        <w:t xml:space="preserve">For each of the following, copy </w:t>
-      </w:r>
-      <w:r>
         <w:rPr>
           <w:rFonts w:ascii="Calibri" w:eastAsia="Times New Roman" w:hAnsi="Calibri" w:cs="Times New Roman"/>
           <w:b/>
           <w:bCs/>
           <w:color w:val="000000"/>
         </w:rPr>
+      </w:pPr>
+      <w:r>
+        <w:rPr>
+          <w:rFonts w:ascii="Calibri" w:eastAsia="Times New Roman" w:hAnsi="Calibri" w:cs="Times New Roman"/>
+          <w:b/>
+          <w:bCs/>
+          <w:color w:val="000000"/>
+        </w:rPr>
+        <w:t>R Programming Assignment</w:t>
+      </w:r>
+    </w:p>
+    <w:p>
+      <w:pPr>
+        <w:spacing w:after="160" w:line="240" w:lineRule="auto"/>
+        <w:rPr>
+          <w:rFonts w:ascii="Times New Roman" w:eastAsia="Times New Roman" w:hAnsi="Times New Roman" w:cs="Times New Roman"/>
+          <w:sz w:val="24"/>
+          <w:szCs w:val="24"/>
+        </w:rPr>
+      </w:pPr>
+      <w:r>
+        <w:rPr>
+          <w:rFonts w:ascii="Calibri" w:eastAsia="Times New Roman" w:hAnsi="Calibri" w:cs="Times New Roman"/>
+          <w:b/>
+          <w:bCs/>
+          <w:color w:val="000000"/>
+        </w:rPr>
+        <w:t>Homework 1:</w:t>
+      </w:r>
+      <w:r>
+        <w:rPr>
+          <w:rFonts w:ascii="Calibri" w:eastAsia="Times New Roman" w:hAnsi="Calibri" w:cs="Times New Roman"/>
+          <w:color w:val="000000"/>
+        </w:rPr>
+        <w:t xml:space="preserve">  Share text file containing R code</w:t>
+      </w:r>
+    </w:p>
+    <w:p>
+      <w:pPr>
+        <w:spacing w:after="160" w:line="240" w:lineRule="auto"/>
+        <w:rPr>
+          <w:rFonts w:ascii="Times New Roman" w:eastAsia="Times New Roman" w:hAnsi="Times New Roman" w:cs="Times New Roman"/>
+          <w:sz w:val="24"/>
+          <w:szCs w:val="24"/>
+        </w:rPr>
+      </w:pPr>
+      <w:r>
+        <w:rPr>
+          <w:rFonts w:ascii="Calibri" w:eastAsia="Times New Roman" w:hAnsi="Calibri" w:cs="Times New Roman"/>
+          <w:color w:val="000000"/>
+        </w:rPr>
+        <w:t xml:space="preserve">For each of the following, copy </w:t>
+      </w:r>
+      <w:r>
+        <w:rPr>
+          <w:rFonts w:ascii="Calibri" w:eastAsia="Times New Roman" w:hAnsi="Calibri" w:cs="Times New Roman"/>
+          <w:b/>
+          <w:bCs/>
+          <w:color w:val="000000"/>
+        </w:rPr>
         <w:t>your R code and the output</w:t>
       </w:r>
       <w:r>
@@ -165,28 +198,95 @@
     </w:p>
     <w:p>
       <w:pPr>
+        <w:pStyle w:val="ListParagraph"/>
+        <w:numPr>
+          <w:ilvl w:val="0"/>
+          <w:numId w:val="7"/>
+        </w:numPr>
         <w:spacing w:after="160" w:line="240" w:lineRule="auto"/>
         <w:rPr>
-          <w:rFonts w:ascii="Times New Roman" w:eastAsia="Times New Roman" w:hAnsi="Times New Roman" w:cs="Times New Roman"/>
-          <w:sz w:val="24"/>
-          <w:szCs w:val="24"/>
-        </w:rPr>
-      </w:pPr>
+          <w:rFonts w:ascii="Calibri" w:eastAsia="Times New Roman" w:hAnsi="Calibri" w:cs="Times New Roman"/>
+          <w:color w:val="000000"/>
+        </w:rPr>
+      </w:pPr>
+      <w:r>
+        <w:rPr>
+          <w:rFonts w:ascii="Calibri" w:eastAsia="Times New Roman" w:hAnsi="Calibri" w:cs="Times New Roman"/>
+          <w:color w:val="000000"/>
+        </w:rPr>
+        <w:t>Open R.  The first line of text in the console window tells you which version of R you are running (this should be version 3.1.2).  Copy this line of text into a document, to verify that you’ve installed the correct version.</w:t>
+      </w:r>
+    </w:p>
+    <w:p>
+      <w:pPr>
+        <w:spacing w:after="160" w:line="240" w:lineRule="auto"/>
+        <w:rPr>
+          <w:rFonts w:ascii="Times New Roman" w:eastAsia="Times New Roman" w:hAnsi="Times New Roman" w:cs="Times New Roman"/>
+          <w:sz w:val="24"/>
+          <w:szCs w:val="24"/>
+        </w:rPr>
+      </w:pPr>
+      <w:r>
+        <w:rPr>
+          <w:rFonts w:ascii="Times New Roman" w:eastAsia="Times New Roman" w:hAnsi="Times New Roman" w:cs="Times New Roman"/>
+          <w:sz w:val="24"/>
+          <w:szCs w:val="24"/>
+        </w:rPr>
+        <w:t>R version 3.1.2 (2014-10-31) -- "Pumpkin Helmet"</w:t>
+      </w:r>
+    </w:p>
+    <w:p>
+      <w:pPr>
+        <w:spacing w:after="160" w:line="240" w:lineRule="auto"/>
+        <w:rPr>
+          <w:rFonts w:ascii="Times New Roman" w:eastAsia="Times New Roman" w:hAnsi="Times New Roman" w:cs="Times New Roman"/>
+          <w:sz w:val="24"/>
+          <w:szCs w:val="24"/>
+        </w:rPr>
+      </w:pPr>
+      <w:r>
+        <w:rPr>
+          <w:rFonts w:ascii="Times New Roman" w:eastAsia="Times New Roman" w:hAnsi="Times New Roman" w:cs="Times New Roman"/>
+          <w:sz w:val="24"/>
+          <w:szCs w:val="24"/>
+        </w:rPr>
+        <w:t xml:space="preserve">Copyright (C) 2014 </w:t>
+      </w:r>
       <w:proofErr w:type="gramStart"/>
       <w:r>
         <w:rPr>
-          <w:rFonts w:ascii="Calibri" w:eastAsia="Times New Roman" w:hAnsi="Calibri" w:cs="Times New Roman"/>
-          <w:color w:val="000000"/>
-        </w:rPr>
-        <w:t>1.0  Open</w:t>
+          <w:rFonts w:ascii="Times New Roman" w:eastAsia="Times New Roman" w:hAnsi="Times New Roman" w:cs="Times New Roman"/>
+          <w:sz w:val="24"/>
+          <w:szCs w:val="24"/>
+        </w:rPr>
+        <w:t>The</w:t>
       </w:r>
       <w:proofErr w:type="gramEnd"/>
       <w:r>
         <w:rPr>
-          <w:rFonts w:ascii="Calibri" w:eastAsia="Times New Roman" w:hAnsi="Calibri" w:cs="Times New Roman"/>
-          <w:color w:val="000000"/>
-        </w:rPr>
-        <w:t xml:space="preserve"> R.  The first line of text in the console window tells you which version of R you are running (this should be version 3.1.2).  Copy this line of text into a document, to verify that you’ve installed the correct version.</w:t>
+          <w:rFonts w:ascii="Times New Roman" w:eastAsia="Times New Roman" w:hAnsi="Times New Roman" w:cs="Times New Roman"/>
+          <w:sz w:val="24"/>
+          <w:szCs w:val="24"/>
+        </w:rPr>
+        <w:t xml:space="preserve"> R Foundation for Statistical Computing</w:t>
+      </w:r>
+    </w:p>
+    <w:p>
+      <w:pPr>
+        <w:spacing w:after="160" w:line="240" w:lineRule="auto"/>
+        <w:rPr>
+          <w:rFonts w:ascii="Times New Roman" w:eastAsia="Times New Roman" w:hAnsi="Times New Roman" w:cs="Times New Roman"/>
+          <w:sz w:val="24"/>
+          <w:szCs w:val="24"/>
+        </w:rPr>
+      </w:pPr>
+      <w:r>
+        <w:rPr>
+          <w:rFonts w:ascii="Times New Roman" w:eastAsia="Times New Roman" w:hAnsi="Times New Roman" w:cs="Times New Roman"/>
+          <w:sz w:val="24"/>
+          <w:szCs w:val="24"/>
+        </w:rPr>
+        <w:t>Platform: x86_64-w64-mingw32/x64 (64-bit)</w:t>
       </w:r>
     </w:p>
     <w:p>
@@ -194,7 +294,7 @@
         <w:spacing w:after="0" w:line="240" w:lineRule="auto"/>
         <w:textAlignment w:val="baseline"/>
         <w:rPr>
-          <w:rFonts w:ascii="Calibri" w:eastAsia="Times New Roman" w:hAnsi="Calibri" w:cs="Times New Roman"/>
+          <w:rFonts w:ascii="Courier New" w:eastAsia="Times New Roman" w:hAnsi="Courier New" w:cs="Courier New"/>
           <w:color w:val="000000"/>
         </w:rPr>
       </w:pPr>
@@ -235,16 +335,6 @@
         </w:rPr>
         <w:t>2015^(1/3)</w:t>
       </w:r>
-    </w:p>
-    <w:p>
-      <w:pPr>
-        <w:spacing w:after="0" w:line="240" w:lineRule="auto"/>
-        <w:rPr>
-          <w:rFonts w:ascii="Times New Roman" w:eastAsia="Times New Roman" w:hAnsi="Times New Roman" w:cs="Times New Roman"/>
-          <w:sz w:val="24"/>
-          <w:szCs w:val="24"/>
-        </w:rPr>
-      </w:pPr>
     </w:p>
     <w:p>
       <w:pPr>
@@ -255,42 +345,59 @@
           <w:color w:val="000000"/>
         </w:rPr>
       </w:pPr>
-      <w:r>
-        <w:rPr>
-          <w:rFonts w:ascii="Calibri" w:eastAsia="Times New Roman" w:hAnsi="Calibri" w:cs="Times New Roman"/>
-          <w:color w:val="000000"/>
-        </w:rPr>
-        <w:t xml:space="preserve">1.2 </w:t>
-      </w:r>
-      <w:r>
-        <w:rPr>
-          <w:rFonts w:ascii="Calibri" w:eastAsia="Times New Roman" w:hAnsi="Calibri" w:cs="Times New Roman"/>
-          <w:color w:val="000000"/>
-        </w:rPr>
-        <w:t>Find the absolute value of 5.7 minus 6.8 divided by .58</w:t>
+    </w:p>
+    <w:p>
+      <w:pPr>
+        <w:spacing w:after="0" w:line="240" w:lineRule="auto"/>
+        <w:rPr>
+          <w:rFonts w:ascii="Times New Roman" w:eastAsia="Times New Roman" w:hAnsi="Times New Roman" w:cs="Times New Roman"/>
+          <w:sz w:val="24"/>
+          <w:szCs w:val="24"/>
+        </w:rPr>
+      </w:pPr>
+      <w:r>
+        <w:rPr>
+          <w:rFonts w:ascii="Times New Roman" w:eastAsia="Times New Roman" w:hAnsi="Times New Roman" w:cs="Times New Roman"/>
+          <w:sz w:val="24"/>
+          <w:szCs w:val="24"/>
+        </w:rPr>
+        <w:t>&gt; 2015</w:t>
       </w:r>
       <w:proofErr w:type="gramStart"/>
       <w:r>
         <w:rPr>
-          <w:rFonts w:ascii="Calibri" w:eastAsia="Times New Roman" w:hAnsi="Calibri" w:cs="Times New Roman"/>
-          <w:color w:val="000000"/>
-        </w:rPr>
-        <w:t>:</w:t>
+          <w:rFonts w:ascii="Times New Roman" w:eastAsia="Times New Roman" w:hAnsi="Times New Roman" w:cs="Times New Roman"/>
+          <w:sz w:val="24"/>
+          <w:szCs w:val="24"/>
+        </w:rPr>
+        <w:t>^(</w:t>
       </w:r>
       <w:proofErr w:type="gramEnd"/>
       <w:r>
         <w:rPr>
-          <w:rFonts w:ascii="Calibri" w:eastAsia="Times New Roman" w:hAnsi="Calibri" w:cs="Times New Roman"/>
-          <w:color w:val="000000"/>
-        </w:rPr>
-        <w:br/>
-      </w:r>
-      <w:r>
-        <w:rPr>
-          <w:rFonts w:ascii="Courier New" w:eastAsia="Times New Roman" w:hAnsi="Courier New" w:cs="Courier New"/>
-          <w:color w:val="000000"/>
-        </w:rPr>
-        <w:t>abs(5.7-6.8)/.58</w:t>
+          <w:rFonts w:ascii="Times New Roman" w:eastAsia="Times New Roman" w:hAnsi="Times New Roman" w:cs="Times New Roman"/>
+          <w:sz w:val="24"/>
+          <w:szCs w:val="24"/>
+        </w:rPr>
+        <w:t>1/3)</w:t>
+      </w:r>
+    </w:p>
+    <w:p>
+      <w:pPr>
+        <w:spacing w:after="0" w:line="240" w:lineRule="auto"/>
+        <w:rPr>
+          <w:rFonts w:ascii="Times New Roman" w:eastAsia="Times New Roman" w:hAnsi="Times New Roman" w:cs="Times New Roman"/>
+          <w:sz w:val="24"/>
+          <w:szCs w:val="24"/>
+        </w:rPr>
+      </w:pPr>
+      <w:r>
+        <w:rPr>
+          <w:rFonts w:ascii="Times New Roman" w:eastAsia="Times New Roman" w:hAnsi="Times New Roman" w:cs="Times New Roman"/>
+          <w:sz w:val="24"/>
+          <w:szCs w:val="24"/>
+        </w:rPr>
+        <w:t>[1] 12.63063</w:t>
       </w:r>
     </w:p>
     <w:p>
@@ -308,6 +415,127 @@
         <w:spacing w:after="0" w:line="240" w:lineRule="auto"/>
         <w:textAlignment w:val="baseline"/>
         <w:rPr>
+          <w:rFonts w:ascii="Courier New" w:eastAsia="Times New Roman" w:hAnsi="Courier New" w:cs="Courier New"/>
+          <w:color w:val="000000"/>
+        </w:rPr>
+      </w:pPr>
+      <w:r>
+        <w:rPr>
+          <w:rFonts w:ascii="Calibri" w:eastAsia="Times New Roman" w:hAnsi="Calibri" w:cs="Times New Roman"/>
+          <w:color w:val="000000"/>
+        </w:rPr>
+        <w:t xml:space="preserve">1.2 </w:t>
+      </w:r>
+      <w:r>
+        <w:rPr>
+          <w:rFonts w:ascii="Calibri" w:eastAsia="Times New Roman" w:hAnsi="Calibri" w:cs="Times New Roman"/>
+          <w:color w:val="000000"/>
+        </w:rPr>
+        <w:t>Find the absolute value of 5.7 minus 6.8 divided by .58</w:t>
+      </w:r>
+      <w:proofErr w:type="gramStart"/>
+      <w:r>
+        <w:rPr>
+          <w:rFonts w:ascii="Calibri" w:eastAsia="Times New Roman" w:hAnsi="Calibri" w:cs="Times New Roman"/>
+          <w:color w:val="000000"/>
+        </w:rPr>
+        <w:t>:</w:t>
+      </w:r>
+      <w:proofErr w:type="gramEnd"/>
+      <w:r>
+        <w:rPr>
+          <w:rFonts w:ascii="Calibri" w:eastAsia="Times New Roman" w:hAnsi="Calibri" w:cs="Times New Roman"/>
+          <w:color w:val="000000"/>
+        </w:rPr>
+        <w:br/>
+      </w:r>
+      <w:r>
+        <w:rPr>
+          <w:rFonts w:ascii="Courier New" w:eastAsia="Times New Roman" w:hAnsi="Courier New" w:cs="Courier New"/>
+          <w:color w:val="000000"/>
+        </w:rPr>
+        <w:t>abs(5.7-6.8)/.58</w:t>
+      </w:r>
+    </w:p>
+    <w:p>
+      <w:pPr>
+        <w:spacing w:after="0" w:line="240" w:lineRule="auto"/>
+        <w:textAlignment w:val="baseline"/>
+        <w:rPr>
+          <w:rFonts w:ascii="Calibri" w:eastAsia="Times New Roman" w:hAnsi="Calibri" w:cs="Times New Roman"/>
+          <w:color w:val="000000"/>
+        </w:rPr>
+      </w:pPr>
+    </w:p>
+    <w:p>
+      <w:pPr>
+        <w:spacing w:after="0" w:line="240" w:lineRule="auto"/>
+        <w:rPr>
+          <w:rFonts w:ascii="Times New Roman" w:eastAsia="Times New Roman" w:hAnsi="Times New Roman" w:cs="Times New Roman"/>
+          <w:sz w:val="24"/>
+          <w:szCs w:val="24"/>
+        </w:rPr>
+      </w:pPr>
+      <w:r>
+        <w:rPr>
+          <w:rFonts w:ascii="Times New Roman" w:eastAsia="Times New Roman" w:hAnsi="Times New Roman" w:cs="Times New Roman"/>
+          <w:sz w:val="24"/>
+          <w:szCs w:val="24"/>
+        </w:rPr>
+        <w:t xml:space="preserve">&gt; </w:t>
+      </w:r>
+      <w:proofErr w:type="gramStart"/>
+      <w:r>
+        <w:rPr>
+          <w:rFonts w:ascii="Times New Roman" w:eastAsia="Times New Roman" w:hAnsi="Times New Roman" w:cs="Times New Roman"/>
+          <w:sz w:val="24"/>
+          <w:szCs w:val="24"/>
+        </w:rPr>
+        <w:t>abs(</w:t>
+      </w:r>
+      <w:proofErr w:type="gramEnd"/>
+      <w:r>
+        <w:rPr>
+          <w:rFonts w:ascii="Times New Roman" w:eastAsia="Times New Roman" w:hAnsi="Times New Roman" w:cs="Times New Roman"/>
+          <w:sz w:val="24"/>
+          <w:szCs w:val="24"/>
+        </w:rPr>
+        <w:t>5.7-6.8)/.58</w:t>
+      </w:r>
+    </w:p>
+    <w:p>
+      <w:pPr>
+        <w:spacing w:after="0" w:line="240" w:lineRule="auto"/>
+        <w:rPr>
+          <w:rFonts w:ascii="Times New Roman" w:eastAsia="Times New Roman" w:hAnsi="Times New Roman" w:cs="Times New Roman"/>
+          <w:sz w:val="24"/>
+          <w:szCs w:val="24"/>
+        </w:rPr>
+      </w:pPr>
+      <w:r>
+        <w:rPr>
+          <w:rFonts w:ascii="Times New Roman" w:eastAsia="Times New Roman" w:hAnsi="Times New Roman" w:cs="Times New Roman"/>
+          <w:sz w:val="24"/>
+          <w:szCs w:val="24"/>
+        </w:rPr>
+        <w:t>[1] 1.896552</w:t>
+      </w:r>
+    </w:p>
+    <w:p>
+      <w:pPr>
+        <w:spacing w:after="0" w:line="240" w:lineRule="auto"/>
+        <w:rPr>
+          <w:rFonts w:ascii="Times New Roman" w:eastAsia="Times New Roman" w:hAnsi="Times New Roman" w:cs="Times New Roman"/>
+          <w:sz w:val="24"/>
+          <w:szCs w:val="24"/>
+        </w:rPr>
+      </w:pPr>
+    </w:p>
+    <w:p>
+      <w:pPr>
+        <w:spacing w:after="0" w:line="240" w:lineRule="auto"/>
+        <w:textAlignment w:val="baseline"/>
+        <w:rPr>
           <w:rFonts w:ascii="Calibri" w:eastAsia="Times New Roman" w:hAnsi="Calibri" w:cs="Times New Roman"/>
           <w:color w:val="000000"/>
         </w:rPr>
@@ -382,10 +610,10 @@
     <w:p>
       <w:pPr>
         <w:spacing w:after="0" w:line="240" w:lineRule="auto"/>
-        <w:rPr>
-          <w:rFonts w:ascii="Times New Roman" w:eastAsia="Times New Roman" w:hAnsi="Times New Roman" w:cs="Times New Roman"/>
-          <w:sz w:val="24"/>
-          <w:szCs w:val="24"/>
+        <w:textAlignment w:val="baseline"/>
+        <w:rPr>
+          <w:rFonts w:ascii="Calibri" w:eastAsia="Times New Roman" w:hAnsi="Calibri" w:cs="Times New Roman"/>
+          <w:color w:val="000000"/>
         </w:rPr>
       </w:pPr>
     </w:p>
@@ -403,6 +631,92 @@
           <w:rFonts w:ascii="Calibri" w:eastAsia="Times New Roman" w:hAnsi="Calibri" w:cs="Times New Roman"/>
           <w:color w:val="000000"/>
         </w:rPr>
+        <w:t>&gt; a = 1:12</w:t>
+      </w:r>
+    </w:p>
+    <w:p>
+      <w:pPr>
+        <w:spacing w:after="0" w:line="240" w:lineRule="auto"/>
+        <w:textAlignment w:val="baseline"/>
+        <w:rPr>
+          <w:rFonts w:ascii="Calibri" w:eastAsia="Times New Roman" w:hAnsi="Calibri" w:cs="Times New Roman"/>
+          <w:color w:val="000000"/>
+        </w:rPr>
+      </w:pPr>
+      <w:r>
+        <w:rPr>
+          <w:rFonts w:ascii="Calibri" w:eastAsia="Times New Roman" w:hAnsi="Calibri" w:cs="Times New Roman"/>
+          <w:color w:val="000000"/>
+        </w:rPr>
+        <w:t xml:space="preserve">&gt; </w:t>
+      </w:r>
+      <w:proofErr w:type="gramStart"/>
+      <w:r>
+        <w:rPr>
+          <w:rFonts w:ascii="Calibri" w:eastAsia="Times New Roman" w:hAnsi="Calibri" w:cs="Times New Roman"/>
+          <w:color w:val="000000"/>
+        </w:rPr>
+        <w:t>a</w:t>
+      </w:r>
+      <w:proofErr w:type="gramEnd"/>
+    </w:p>
+    <w:p>
+      <w:pPr>
+        <w:spacing w:after="0" w:line="240" w:lineRule="auto"/>
+        <w:textAlignment w:val="baseline"/>
+        <w:rPr>
+          <w:rFonts w:ascii="Calibri" w:eastAsia="Times New Roman" w:hAnsi="Calibri" w:cs="Times New Roman"/>
+          <w:color w:val="000000"/>
+        </w:rPr>
+      </w:pPr>
+      <w:r>
+        <w:rPr>
+          <w:rFonts w:ascii="Calibri" w:eastAsia="Times New Roman" w:hAnsi="Calibri" w:cs="Times New Roman"/>
+          <w:color w:val="000000"/>
+        </w:rPr>
+        <w:t xml:space="preserve"> [1</w:t>
+      </w:r>
+      <w:proofErr w:type="gramStart"/>
+      <w:r>
+        <w:rPr>
+          <w:rFonts w:ascii="Calibri" w:eastAsia="Times New Roman" w:hAnsi="Calibri" w:cs="Times New Roman"/>
+          <w:color w:val="000000"/>
+        </w:rPr>
+        <w:t>]  1</w:t>
+      </w:r>
+      <w:proofErr w:type="gramEnd"/>
+      <w:r>
+        <w:rPr>
+          <w:rFonts w:ascii="Calibri" w:eastAsia="Times New Roman" w:hAnsi="Calibri" w:cs="Times New Roman"/>
+          <w:color w:val="000000"/>
+        </w:rPr>
+        <w:t xml:space="preserve">  2  3  4  5  6  7  8  9 10 11 12</w:t>
+      </w:r>
+    </w:p>
+    <w:p>
+      <w:pPr>
+        <w:spacing w:after="0" w:line="240" w:lineRule="auto"/>
+        <w:rPr>
+          <w:rFonts w:ascii="Times New Roman" w:eastAsia="Times New Roman" w:hAnsi="Times New Roman" w:cs="Times New Roman"/>
+          <w:sz w:val="24"/>
+          <w:szCs w:val="24"/>
+        </w:rPr>
+      </w:pPr>
+    </w:p>
+    <w:p>
+      <w:pPr>
+        <w:spacing w:after="0" w:line="240" w:lineRule="auto"/>
+        <w:textAlignment w:val="baseline"/>
+        <w:rPr>
+          <w:rFonts w:ascii="Calibri" w:eastAsia="Times New Roman" w:hAnsi="Calibri" w:cs="Times New Roman"/>
+          <w:color w:val="000000"/>
+        </w:rPr>
+      </w:pPr>
+      <w:r>
+        <w:rPr>
+          <w:rFonts w:ascii="Calibri" w:eastAsia="Times New Roman" w:hAnsi="Calibri" w:cs="Times New Roman"/>
+          <w:color w:val="000000"/>
+        </w:rPr>
         <w:t xml:space="preserve">1.4 </w:t>
       </w:r>
       <w:r>
@@ -491,6 +805,108 @@
           <w:rFonts w:ascii="Calibri" w:eastAsia="Times New Roman" w:hAnsi="Calibri" w:cs="Times New Roman"/>
           <w:color w:val="000000"/>
         </w:rPr>
+        <w:t xml:space="preserve">&gt; b = </w:t>
+      </w:r>
+      <w:proofErr w:type="gramStart"/>
+      <w:r>
+        <w:rPr>
+          <w:rFonts w:ascii="Calibri" w:eastAsia="Times New Roman" w:hAnsi="Calibri" w:cs="Times New Roman"/>
+          <w:color w:val="000000"/>
+        </w:rPr>
+        <w:t>c(</w:t>
+      </w:r>
+      <w:proofErr w:type="gramEnd"/>
+      <w:r>
+        <w:rPr>
+          <w:rFonts w:ascii="Calibri" w:eastAsia="Times New Roman" w:hAnsi="Calibri" w:cs="Times New Roman"/>
+          <w:color w:val="000000"/>
+        </w:rPr>
+        <w:t>1, 3, 5, 7, 9, 11)</w:t>
+      </w:r>
+    </w:p>
+    <w:p>
+      <w:pPr>
+        <w:spacing w:after="0" w:line="240" w:lineRule="auto"/>
+        <w:textAlignment w:val="baseline"/>
+        <w:rPr>
+          <w:rFonts w:ascii="Calibri" w:eastAsia="Times New Roman" w:hAnsi="Calibri" w:cs="Times New Roman"/>
+          <w:color w:val="000000"/>
+        </w:rPr>
+      </w:pPr>
+      <w:r>
+        <w:rPr>
+          <w:rFonts w:ascii="Calibri" w:eastAsia="Times New Roman" w:hAnsi="Calibri" w:cs="Times New Roman"/>
+          <w:color w:val="000000"/>
+        </w:rPr>
+        <w:t xml:space="preserve">&gt; </w:t>
+      </w:r>
+      <w:proofErr w:type="gramStart"/>
+      <w:r>
+        <w:rPr>
+          <w:rFonts w:ascii="Calibri" w:eastAsia="Times New Roman" w:hAnsi="Calibri" w:cs="Times New Roman"/>
+          <w:color w:val="000000"/>
+        </w:rPr>
+        <w:t>b</w:t>
+      </w:r>
+      <w:proofErr w:type="gramEnd"/>
+    </w:p>
+    <w:p>
+      <w:pPr>
+        <w:spacing w:after="0" w:line="240" w:lineRule="auto"/>
+        <w:textAlignment w:val="baseline"/>
+        <w:rPr>
+          <w:rFonts w:ascii="Calibri" w:eastAsia="Times New Roman" w:hAnsi="Calibri" w:cs="Times New Roman"/>
+          <w:color w:val="000000"/>
+        </w:rPr>
+      </w:pPr>
+      <w:r>
+        <w:rPr>
+          <w:rFonts w:ascii="Calibri" w:eastAsia="Times New Roman" w:hAnsi="Calibri" w:cs="Times New Roman"/>
+          <w:color w:val="000000"/>
+        </w:rPr>
+        <w:t>[1</w:t>
+      </w:r>
+      <w:proofErr w:type="gramStart"/>
+      <w:r>
+        <w:rPr>
+          <w:rFonts w:ascii="Calibri" w:eastAsia="Times New Roman" w:hAnsi="Calibri" w:cs="Times New Roman"/>
+          <w:color w:val="000000"/>
+        </w:rPr>
+        <w:t>]  1</w:t>
+      </w:r>
+      <w:proofErr w:type="gramEnd"/>
+      <w:r>
+        <w:rPr>
+          <w:rFonts w:ascii="Calibri" w:eastAsia="Times New Roman" w:hAnsi="Calibri" w:cs="Times New Roman"/>
+          <w:color w:val="000000"/>
+        </w:rPr>
+        <w:t xml:space="preserve">  3  5  7  9 11</w:t>
+      </w:r>
+    </w:p>
+    <w:p>
+      <w:pPr>
+        <w:spacing w:after="0" w:line="240" w:lineRule="auto"/>
+        <w:textAlignment w:val="baseline"/>
+        <w:rPr>
+          <w:rFonts w:ascii="Calibri" w:eastAsia="Times New Roman" w:hAnsi="Calibri" w:cs="Times New Roman"/>
+          <w:color w:val="000000"/>
+        </w:rPr>
+      </w:pPr>
+    </w:p>
+    <w:p>
+      <w:pPr>
+        <w:spacing w:after="0" w:line="240" w:lineRule="auto"/>
+        <w:textAlignment w:val="baseline"/>
+        <w:rPr>
+          <w:rFonts w:ascii="Courier New" w:eastAsia="Times New Roman" w:hAnsi="Courier New" w:cs="Courier New"/>
+          <w:color w:val="000000"/>
+        </w:rPr>
+      </w:pPr>
+      <w:r>
+        <w:rPr>
+          <w:rFonts w:ascii="Calibri" w:eastAsia="Times New Roman" w:hAnsi="Calibri" w:cs="Times New Roman"/>
+          <w:color w:val="000000"/>
+        </w:rPr>
         <w:t xml:space="preserve">1.5 </w:t>
       </w:r>
       <w:r>
@@ -551,18 +967,130 @@
     <w:p>
       <w:pPr>
         <w:spacing w:after="0" w:line="240" w:lineRule="auto"/>
-        <w:rPr>
-          <w:rFonts w:ascii="Times New Roman" w:eastAsia="Times New Roman" w:hAnsi="Times New Roman" w:cs="Times New Roman"/>
-          <w:sz w:val="24"/>
-          <w:szCs w:val="24"/>
-        </w:rPr>
-      </w:pPr>
+        <w:textAlignment w:val="baseline"/>
+        <w:rPr>
+          <w:rFonts w:ascii="Courier New" w:eastAsia="Times New Roman" w:hAnsi="Courier New" w:cs="Courier New"/>
+          <w:color w:val="000000"/>
+        </w:rPr>
+      </w:pPr>
+      <w:r>
+        <w:rPr>
+          <w:rFonts w:ascii="Courier New" w:eastAsia="Times New Roman" w:hAnsi="Courier New" w:cs="Courier New"/>
+          <w:color w:val="000000"/>
+        </w:rPr>
+        <w:lastRenderedPageBreak/>
+        <w:t xml:space="preserve">&gt; c = </w:t>
+      </w:r>
+      <w:proofErr w:type="spellStart"/>
+      <w:proofErr w:type="gramStart"/>
+      <w:r>
+        <w:rPr>
+          <w:rFonts w:ascii="Courier New" w:eastAsia="Times New Roman" w:hAnsi="Courier New" w:cs="Courier New"/>
+          <w:color w:val="000000"/>
+        </w:rPr>
+        <w:t>seq</w:t>
+      </w:r>
+      <w:proofErr w:type="spellEnd"/>
+      <w:r>
+        <w:rPr>
+          <w:rFonts w:ascii="Courier New" w:eastAsia="Times New Roman" w:hAnsi="Courier New" w:cs="Courier New"/>
+          <w:color w:val="000000"/>
+        </w:rPr>
+        <w:t>(</w:t>
+      </w:r>
+      <w:proofErr w:type="gramEnd"/>
+      <w:r>
+        <w:rPr>
+          <w:rFonts w:ascii="Courier New" w:eastAsia="Times New Roman" w:hAnsi="Courier New" w:cs="Courier New"/>
+          <w:color w:val="000000"/>
+        </w:rPr>
+        <w:t>1,11, 2)</w:t>
+      </w:r>
     </w:p>
     <w:p>
       <w:pPr>
         <w:spacing w:after="0" w:line="240" w:lineRule="auto"/>
         <w:textAlignment w:val="baseline"/>
         <w:rPr>
+          <w:rFonts w:ascii="Courier New" w:eastAsia="Times New Roman" w:hAnsi="Courier New" w:cs="Courier New"/>
+          <w:color w:val="000000"/>
+        </w:rPr>
+      </w:pPr>
+      <w:r>
+        <w:rPr>
+          <w:rFonts w:ascii="Courier New" w:eastAsia="Times New Roman" w:hAnsi="Courier New" w:cs="Courier New"/>
+          <w:color w:val="000000"/>
+        </w:rPr>
+        <w:t xml:space="preserve">&gt; </w:t>
+      </w:r>
+      <w:proofErr w:type="gramStart"/>
+      <w:r>
+        <w:rPr>
+          <w:rFonts w:ascii="Courier New" w:eastAsia="Times New Roman" w:hAnsi="Courier New" w:cs="Courier New"/>
+          <w:color w:val="000000"/>
+        </w:rPr>
+        <w:t>c</w:t>
+      </w:r>
+      <w:proofErr w:type="gramEnd"/>
+    </w:p>
+    <w:p>
+      <w:pPr>
+        <w:spacing w:after="0" w:line="240" w:lineRule="auto"/>
+        <w:textAlignment w:val="baseline"/>
+        <w:rPr>
+          <w:rFonts w:ascii="Courier New" w:eastAsia="Times New Roman" w:hAnsi="Courier New" w:cs="Courier New"/>
+          <w:color w:val="000000"/>
+        </w:rPr>
+      </w:pPr>
+      <w:r>
+        <w:rPr>
+          <w:rFonts w:ascii="Courier New" w:eastAsia="Times New Roman" w:hAnsi="Courier New" w:cs="Courier New"/>
+          <w:color w:val="000000"/>
+        </w:rPr>
+        <w:t>[1</w:t>
+      </w:r>
+      <w:proofErr w:type="gramStart"/>
+      <w:r>
+        <w:rPr>
+          <w:rFonts w:ascii="Courier New" w:eastAsia="Times New Roman" w:hAnsi="Courier New" w:cs="Courier New"/>
+          <w:color w:val="000000"/>
+        </w:rPr>
+        <w:t>]  1</w:t>
+      </w:r>
+      <w:proofErr w:type="gramEnd"/>
+      <w:r>
+        <w:rPr>
+          <w:rFonts w:ascii="Courier New" w:eastAsia="Times New Roman" w:hAnsi="Courier New" w:cs="Courier New"/>
+          <w:color w:val="000000"/>
+        </w:rPr>
+        <w:t xml:space="preserve">  3  5  7  9 11</w:t>
+      </w:r>
+    </w:p>
+    <w:p>
+      <w:pPr>
+        <w:spacing w:after="0" w:line="240" w:lineRule="auto"/>
+        <w:textAlignment w:val="baseline"/>
+        <w:rPr>
+          <w:rFonts w:ascii="Calibri" w:eastAsia="Times New Roman" w:hAnsi="Calibri" w:cs="Times New Roman"/>
+          <w:color w:val="000000"/>
+        </w:rPr>
+      </w:pPr>
+    </w:p>
+    <w:p>
+      <w:pPr>
+        <w:spacing w:after="0" w:line="240" w:lineRule="auto"/>
+        <w:rPr>
+          <w:rFonts w:ascii="Times New Roman" w:eastAsia="Times New Roman" w:hAnsi="Times New Roman" w:cs="Times New Roman"/>
+          <w:sz w:val="24"/>
+          <w:szCs w:val="24"/>
+        </w:rPr>
+      </w:pPr>
+    </w:p>
+    <w:p>
+      <w:pPr>
+        <w:spacing w:after="0" w:line="240" w:lineRule="auto"/>
+        <w:textAlignment w:val="baseline"/>
+        <w:rPr>
           <w:rFonts w:ascii="Calibri" w:eastAsia="Times New Roman" w:hAnsi="Calibri" w:cs="Times New Roman"/>
           <w:color w:val="000000"/>
         </w:rPr>
@@ -574,8 +1102,6 @@
         </w:rPr>
         <w:t xml:space="preserve">1.6 </w:t>
       </w:r>
-      <w:bookmarkStart w:id="0" w:name="_GoBack"/>
-      <w:bookmarkEnd w:id="0"/>
       <w:r>
         <w:rPr>
           <w:rFonts w:ascii="Calibri" w:eastAsia="Times New Roman" w:hAnsi="Calibri" w:cs="Times New Roman"/>
@@ -653,9 +1179,97 @@
       <w:pPr>
         <w:spacing w:after="160" w:line="240" w:lineRule="auto"/>
         <w:rPr>
-          <w:rFonts w:ascii="Times New Roman" w:eastAsia="Times New Roman" w:hAnsi="Times New Roman" w:cs="Times New Roman"/>
-          <w:sz w:val="24"/>
-          <w:szCs w:val="24"/>
+          <w:rFonts w:ascii="Calibri" w:eastAsia="Times New Roman" w:hAnsi="Calibri" w:cs="Times New Roman"/>
+          <w:color w:val="000000"/>
+        </w:rPr>
+      </w:pPr>
+      <w:r>
+        <w:rPr>
+          <w:rFonts w:ascii="Calibri" w:eastAsia="Times New Roman" w:hAnsi="Calibri" w:cs="Times New Roman"/>
+          <w:color w:val="000000"/>
+        </w:rPr>
+        <w:t xml:space="preserve">&gt; </w:t>
+      </w:r>
+      <w:proofErr w:type="spellStart"/>
+      <w:r>
+        <w:rPr>
+          <w:rFonts w:ascii="Calibri" w:eastAsia="Times New Roman" w:hAnsi="Calibri" w:cs="Times New Roman"/>
+          <w:color w:val="000000"/>
+        </w:rPr>
+        <w:t>ln.a</w:t>
+      </w:r>
+      <w:proofErr w:type="spellEnd"/>
+      <w:r>
+        <w:rPr>
+          <w:rFonts w:ascii="Calibri" w:eastAsia="Times New Roman" w:hAnsi="Calibri" w:cs="Times New Roman"/>
+          <w:color w:val="000000"/>
+        </w:rPr>
+        <w:t xml:space="preserve"> = </w:t>
+      </w:r>
+      <w:proofErr w:type="gramStart"/>
+      <w:r>
+        <w:rPr>
+          <w:rFonts w:ascii="Calibri" w:eastAsia="Times New Roman" w:hAnsi="Calibri" w:cs="Times New Roman"/>
+          <w:color w:val="000000"/>
+        </w:rPr>
+        <w:t>log(</w:t>
+      </w:r>
+      <w:proofErr w:type="gramEnd"/>
+      <w:r>
+        <w:rPr>
+          <w:rFonts w:ascii="Calibri" w:eastAsia="Times New Roman" w:hAnsi="Calibri" w:cs="Times New Roman"/>
+          <w:color w:val="000000"/>
+        </w:rPr>
+        <w:t>a)</w:t>
+      </w:r>
+    </w:p>
+    <w:p>
+      <w:pPr>
+        <w:spacing w:after="160" w:line="240" w:lineRule="auto"/>
+        <w:rPr>
+          <w:rFonts w:ascii="Calibri" w:eastAsia="Times New Roman" w:hAnsi="Calibri" w:cs="Times New Roman"/>
+          <w:color w:val="000000"/>
+        </w:rPr>
+      </w:pPr>
+      <w:r>
+        <w:rPr>
+          <w:rFonts w:ascii="Calibri" w:eastAsia="Times New Roman" w:hAnsi="Calibri" w:cs="Times New Roman"/>
+          <w:color w:val="000000"/>
+        </w:rPr>
+        <w:t xml:space="preserve">&gt; </w:t>
+      </w:r>
+      <w:proofErr w:type="spellStart"/>
+      <w:r>
+        <w:rPr>
+          <w:rFonts w:ascii="Calibri" w:eastAsia="Times New Roman" w:hAnsi="Calibri" w:cs="Times New Roman"/>
+          <w:color w:val="000000"/>
+        </w:rPr>
+        <w:t>ln.a</w:t>
+      </w:r>
+      <w:proofErr w:type="spellEnd"/>
+    </w:p>
+    <w:p>
+      <w:pPr>
+        <w:spacing w:after="160" w:line="240" w:lineRule="auto"/>
+        <w:rPr>
+          <w:rFonts w:ascii="Calibri" w:eastAsia="Times New Roman" w:hAnsi="Calibri" w:cs="Times New Roman"/>
+          <w:color w:val="000000"/>
+        </w:rPr>
+      </w:pPr>
+      <w:r>
+        <w:rPr>
+          <w:rFonts w:ascii="Calibri" w:eastAsia="Times New Roman" w:hAnsi="Calibri" w:cs="Times New Roman"/>
+          <w:color w:val="000000"/>
+        </w:rPr>
+        <w:t xml:space="preserve"> [1] 0.0000000 0.6931472 1.0986123 1.3862944 1.6094379 1.7917595 1.9459101 2.0794415 2.1972246 2.3025851 2.3978953 2.4849066</w:t>
+      </w:r>
+    </w:p>
+    <w:p>
+      <w:pPr>
+        <w:spacing w:after="160" w:line="240" w:lineRule="auto"/>
+        <w:rPr>
+          <w:rFonts w:ascii="Calibri" w:eastAsia="Times New Roman" w:hAnsi="Calibri" w:cs="Times New Roman"/>
+          <w:color w:val="000000"/>
         </w:rPr>
       </w:pPr>
       <w:r>
@@ -670,9 +1284,82 @@
       <w:pPr>
         <w:spacing w:after="160" w:line="240" w:lineRule="auto"/>
         <w:rPr>
-          <w:rFonts w:ascii="Times New Roman" w:eastAsia="Times New Roman" w:hAnsi="Times New Roman" w:cs="Times New Roman"/>
-          <w:sz w:val="24"/>
-          <w:szCs w:val="24"/>
+          <w:rFonts w:ascii="Calibri" w:eastAsia="Times New Roman" w:hAnsi="Calibri" w:cs="Times New Roman"/>
+          <w:color w:val="000000"/>
+        </w:rPr>
+      </w:pPr>
+      <w:r>
+        <w:rPr>
+          <w:rFonts w:ascii="Calibri" w:eastAsia="Times New Roman" w:hAnsi="Calibri" w:cs="Times New Roman"/>
+          <w:color w:val="000000"/>
+        </w:rPr>
+        <w:t xml:space="preserve">&gt; </w:t>
+      </w:r>
+      <w:proofErr w:type="gramStart"/>
+      <w:r>
+        <w:rPr>
+          <w:rFonts w:ascii="Calibri" w:eastAsia="Times New Roman" w:hAnsi="Calibri" w:cs="Times New Roman"/>
+          <w:color w:val="000000"/>
+        </w:rPr>
+        <w:t>b^</w:t>
+      </w:r>
+      <w:proofErr w:type="gramEnd"/>
+      <w:r>
+        <w:rPr>
+          <w:rFonts w:ascii="Calibri" w:eastAsia="Times New Roman" w:hAnsi="Calibri" w:cs="Times New Roman"/>
+          <w:color w:val="000000"/>
+        </w:rPr>
+        <w:t>2</w:t>
+      </w:r>
+    </w:p>
+    <w:p>
+      <w:pPr>
+        <w:spacing w:after="160" w:line="240" w:lineRule="auto"/>
+        <w:rPr>
+          <w:rFonts w:ascii="Calibri" w:eastAsia="Times New Roman" w:hAnsi="Calibri" w:cs="Times New Roman"/>
+          <w:color w:val="000000"/>
+        </w:rPr>
+      </w:pPr>
+      <w:r>
+        <w:rPr>
+          <w:rFonts w:ascii="Calibri" w:eastAsia="Times New Roman" w:hAnsi="Calibri" w:cs="Times New Roman"/>
+          <w:color w:val="000000"/>
+        </w:rPr>
+        <w:t xml:space="preserve">[1]   1   </w:t>
+      </w:r>
+      <w:proofErr w:type="gramStart"/>
+      <w:r>
+        <w:rPr>
+          <w:rFonts w:ascii="Calibri" w:eastAsia="Times New Roman" w:hAnsi="Calibri" w:cs="Times New Roman"/>
+          <w:color w:val="000000"/>
+        </w:rPr>
+        <w:t>9  25</w:t>
+      </w:r>
+      <w:proofErr w:type="gramEnd"/>
+      <w:r>
+        <w:rPr>
+          <w:rFonts w:ascii="Calibri" w:eastAsia="Times New Roman" w:hAnsi="Calibri" w:cs="Times New Roman"/>
+          <w:color w:val="000000"/>
+        </w:rPr>
+        <w:t xml:space="preserve">  49  81 121</w:t>
+      </w:r>
+    </w:p>
+    <w:p>
+      <w:pPr>
+        <w:spacing w:after="160" w:line="240" w:lineRule="auto"/>
+        <w:rPr>
+          <w:rFonts w:ascii="Times New Roman" w:eastAsia="Times New Roman" w:hAnsi="Times New Roman" w:cs="Times New Roman"/>
+          <w:sz w:val="24"/>
+          <w:szCs w:val="24"/>
+        </w:rPr>
+      </w:pPr>
+    </w:p>
+    <w:p>
+      <w:pPr>
+        <w:spacing w:after="160" w:line="240" w:lineRule="auto"/>
+        <w:rPr>
+          <w:rFonts w:ascii="Calibri" w:eastAsia="Times New Roman" w:hAnsi="Calibri" w:cs="Times New Roman"/>
+          <w:color w:val="000000"/>
         </w:rPr>
       </w:pPr>
       <w:r>
@@ -745,6 +1432,144 @@
           <w:rFonts w:ascii="Calibri" w:eastAsia="Times New Roman" w:hAnsi="Calibri" w:cs="Times New Roman"/>
           <w:color w:val="000000"/>
         </w:rPr>
+        <w:t xml:space="preserve">&gt; If using R, not R Studio, </w:t>
+      </w:r>
+      <w:proofErr w:type="gramStart"/>
+      <w:r>
+        <w:rPr>
+          <w:rFonts w:ascii="Calibri" w:eastAsia="Times New Roman" w:hAnsi="Calibri" w:cs="Times New Roman"/>
+          <w:color w:val="000000"/>
+        </w:rPr>
+        <w:t>typing ?</w:t>
+      </w:r>
+      <w:proofErr w:type="spellStart"/>
+      <w:proofErr w:type="gramEnd"/>
+      <w:r>
+        <w:rPr>
+          <w:rFonts w:ascii="Calibri" w:eastAsia="Times New Roman" w:hAnsi="Calibri" w:cs="Times New Roman"/>
+          <w:color w:val="000000"/>
+        </w:rPr>
+        <w:t>sd</w:t>
+      </w:r>
+      <w:proofErr w:type="spellEnd"/>
+      <w:r>
+        <w:rPr>
+          <w:rFonts w:ascii="Calibri" w:eastAsia="Times New Roman" w:hAnsi="Calibri" w:cs="Times New Roman"/>
+          <w:color w:val="000000"/>
+        </w:rPr>
+        <w:t xml:space="preserve"> will load an </w:t>
+      </w:r>
+      <w:proofErr w:type="spellStart"/>
+      <w:r>
+        <w:rPr>
+          <w:rFonts w:ascii="Calibri" w:eastAsia="Times New Roman" w:hAnsi="Calibri" w:cs="Times New Roman"/>
+          <w:color w:val="000000"/>
+        </w:rPr>
+        <w:t>httpd</w:t>
+      </w:r>
+      <w:proofErr w:type="spellEnd"/>
+      <w:r>
+        <w:rPr>
+          <w:rFonts w:ascii="Calibri" w:eastAsia="Times New Roman" w:hAnsi="Calibri" w:cs="Times New Roman"/>
+          <w:color w:val="000000"/>
+        </w:rPr>
+        <w:t xml:space="preserve"> help server web page with information on </w:t>
+      </w:r>
+      <w:proofErr w:type="spellStart"/>
+      <w:r>
+        <w:rPr>
+          <w:rFonts w:ascii="Calibri" w:eastAsia="Times New Roman" w:hAnsi="Calibri" w:cs="Times New Roman"/>
+          <w:color w:val="000000"/>
+        </w:rPr>
+        <w:t>sd</w:t>
+      </w:r>
+      <w:proofErr w:type="spellEnd"/>
+      <w:r>
+        <w:rPr>
+          <w:rFonts w:ascii="Calibri" w:eastAsia="Times New Roman" w:hAnsi="Calibri" w:cs="Times New Roman"/>
+          <w:color w:val="000000"/>
+        </w:rPr>
+        <w:t xml:space="preserve"> (standard deviation)</w:t>
+      </w:r>
+      <w:r>
+        <w:rPr>
+          <w:rFonts w:ascii="Calibri" w:eastAsia="Times New Roman" w:hAnsi="Calibri" w:cs="Times New Roman"/>
+          <w:color w:val="000000"/>
+        </w:rPr>
+        <w:t xml:space="preserve"> function</w:t>
+      </w:r>
+      <w:r>
+        <w:rPr>
+          <w:rFonts w:ascii="Calibri" w:eastAsia="Times New Roman" w:hAnsi="Calibri" w:cs="Times New Roman"/>
+          <w:color w:val="000000"/>
+        </w:rPr>
+        <w:t xml:space="preserve">.  It shows a description of the function </w:t>
+      </w:r>
+      <w:proofErr w:type="spellStart"/>
+      <w:proofErr w:type="gramStart"/>
+      <w:r>
+        <w:rPr>
+          <w:rFonts w:ascii="Calibri" w:eastAsia="Times New Roman" w:hAnsi="Calibri" w:cs="Times New Roman"/>
+          <w:color w:val="000000"/>
+        </w:rPr>
+        <w:t>sd</w:t>
+      </w:r>
+      <w:proofErr w:type="spellEnd"/>
+      <w:proofErr w:type="gramEnd"/>
+      <w:r>
+        <w:rPr>
+          <w:rFonts w:ascii="Calibri" w:eastAsia="Times New Roman" w:hAnsi="Calibri" w:cs="Times New Roman"/>
+          <w:color w:val="000000"/>
+        </w:rPr>
+        <w:t xml:space="preserve">, possible arguments that the function </w:t>
+      </w:r>
+      <w:proofErr w:type="spellStart"/>
+      <w:r>
+        <w:rPr>
+          <w:rFonts w:ascii="Calibri" w:eastAsia="Times New Roman" w:hAnsi="Calibri" w:cs="Times New Roman"/>
+          <w:color w:val="000000"/>
+        </w:rPr>
+        <w:t>sd</w:t>
+      </w:r>
+      <w:proofErr w:type="spellEnd"/>
+      <w:r>
+        <w:rPr>
+          <w:rFonts w:ascii="Calibri" w:eastAsia="Times New Roman" w:hAnsi="Calibri" w:cs="Times New Roman"/>
+          <w:color w:val="000000"/>
+        </w:rPr>
+        <w:t xml:space="preserve"> can take, details about </w:t>
+      </w:r>
+      <w:proofErr w:type="spellStart"/>
+      <w:r>
+        <w:rPr>
+          <w:rFonts w:ascii="Calibri" w:eastAsia="Times New Roman" w:hAnsi="Calibri" w:cs="Times New Roman"/>
+          <w:color w:val="000000"/>
+        </w:rPr>
+        <w:t>sd</w:t>
+      </w:r>
+      <w:proofErr w:type="spellEnd"/>
+      <w:r>
+        <w:rPr>
+          <w:rFonts w:ascii="Calibri" w:eastAsia="Times New Roman" w:hAnsi="Calibri" w:cs="Times New Roman"/>
+          <w:color w:val="000000"/>
+        </w:rPr>
+        <w:t xml:space="preserve"> and even shows an example of how it can be used.</w:t>
+      </w:r>
+    </w:p>
+    <w:p>
+      <w:pPr>
+        <w:spacing w:after="160" w:line="240" w:lineRule="auto"/>
+        <w:rPr>
+          <w:rFonts w:ascii="Times New Roman" w:eastAsia="Times New Roman" w:hAnsi="Times New Roman" w:cs="Times New Roman"/>
+          <w:sz w:val="24"/>
+          <w:szCs w:val="24"/>
+        </w:rPr>
+      </w:pPr>
+      <w:r>
+        <w:rPr>
+          <w:rFonts w:ascii="Calibri" w:eastAsia="Times New Roman" w:hAnsi="Calibri" w:cs="Times New Roman"/>
+          <w:color w:val="000000"/>
+        </w:rPr>
         <w:t>1.9. Create a variable Name that contains your first name.  Because your name is a character string, not a number, you will need to put it in quotes so that R knows not to go looking for a variable with that name:</w:t>
       </w:r>
     </w:p>
@@ -819,6 +1644,86 @@
           <w:szCs w:val="24"/>
         </w:rPr>
       </w:pPr>
+    </w:p>
+    <w:p>
+      <w:pPr>
+        <w:spacing w:after="160" w:line="240" w:lineRule="auto"/>
+        <w:rPr>
+          <w:rFonts w:ascii="Arial" w:eastAsia="Times New Roman" w:hAnsi="Arial" w:cs="Arial"/>
+          <w:color w:val="000000"/>
+          <w:sz w:val="20"/>
+          <w:szCs w:val="20"/>
+        </w:rPr>
+      </w:pPr>
+      <w:r>
+        <w:rPr>
+          <w:rFonts w:ascii="Arial" w:eastAsia="Times New Roman" w:hAnsi="Arial" w:cs="Arial"/>
+          <w:color w:val="000000"/>
+          <w:sz w:val="20"/>
+          <w:szCs w:val="20"/>
+        </w:rPr>
+        <w:t>&gt; Name = "Derek"</w:t>
+      </w:r>
+    </w:p>
+    <w:p>
+      <w:pPr>
+        <w:spacing w:after="160" w:line="240" w:lineRule="auto"/>
+        <w:rPr>
+          <w:rFonts w:ascii="Arial" w:eastAsia="Times New Roman" w:hAnsi="Arial" w:cs="Arial"/>
+          <w:color w:val="000000"/>
+          <w:sz w:val="20"/>
+          <w:szCs w:val="20"/>
+        </w:rPr>
+      </w:pPr>
+      <w:r>
+        <w:rPr>
+          <w:rFonts w:ascii="Arial" w:eastAsia="Times New Roman" w:hAnsi="Arial" w:cs="Arial"/>
+          <w:color w:val="000000"/>
+          <w:sz w:val="20"/>
+          <w:szCs w:val="20"/>
+        </w:rPr>
+        <w:t xml:space="preserve">&gt; </w:t>
+      </w:r>
+      <w:proofErr w:type="gramStart"/>
+      <w:r>
+        <w:rPr>
+          <w:rFonts w:ascii="Arial" w:eastAsia="Times New Roman" w:hAnsi="Arial" w:cs="Arial"/>
+          <w:color w:val="000000"/>
+          <w:sz w:val="20"/>
+          <w:szCs w:val="20"/>
+        </w:rPr>
+        <w:t>paste(</w:t>
+      </w:r>
+      <w:proofErr w:type="gramEnd"/>
+      <w:r>
+        <w:rPr>
+          <w:rFonts w:ascii="Arial" w:eastAsia="Times New Roman" w:hAnsi="Arial" w:cs="Arial"/>
+          <w:color w:val="000000"/>
+          <w:sz w:val="20"/>
+          <w:szCs w:val="20"/>
+        </w:rPr>
+        <w:t>"My name is", Name)</w:t>
+      </w:r>
+    </w:p>
+    <w:p>
+      <w:pPr>
+        <w:spacing w:after="160" w:line="240" w:lineRule="auto"/>
+        <w:rPr>
+          <w:rFonts w:ascii="Arial" w:eastAsia="Times New Roman" w:hAnsi="Arial" w:cs="Arial"/>
+          <w:color w:val="000000"/>
+          <w:sz w:val="20"/>
+          <w:szCs w:val="20"/>
+        </w:rPr>
+      </w:pPr>
+      <w:r>
+        <w:rPr>
+          <w:rFonts w:ascii="Arial" w:eastAsia="Times New Roman" w:hAnsi="Arial" w:cs="Arial"/>
+          <w:color w:val="000000"/>
+          <w:sz w:val="20"/>
+          <w:szCs w:val="20"/>
+        </w:rPr>
+        <w:t>[1] "My name is Derek"</w:t>
+      </w:r>
     </w:p>
     <w:p>
       <w:pPr>
@@ -873,11 +1778,6 @@
     <w:p>
       <w:pPr>
         <w:spacing w:after="160" w:line="240" w:lineRule="auto"/>
-        <w:rPr>
-          <w:rFonts w:ascii="Times New Roman" w:eastAsia="Times New Roman" w:hAnsi="Times New Roman" w:cs="Times New Roman"/>
-          <w:sz w:val="24"/>
-          <w:szCs w:val="24"/>
-        </w:rPr>
       </w:pPr>
       <w:r>
         <w:rPr>
@@ -926,20 +1826,9 @@
           <w:sz w:val="20"/>
           <w:szCs w:val="20"/>
         </w:rPr>
-        <w:t xml:space="preserve"> .r file, or script, for this.  Saving your variables can </w:t>
-      </w:r>
-      <w:r>
-        <w:rPr>
-          <w:rFonts w:ascii="Arial" w:eastAsia="Times New Roman" w:hAnsi="Arial" w:cs="Arial"/>
-          <w:color w:val="000000"/>
-          <w:sz w:val="20"/>
-          <w:szCs w:val="20"/>
-        </w:rPr>
-        <w:lastRenderedPageBreak/>
-        <w:t>be confusing:  If you later write another function that’s supposed to use, say, the name of a company, stored in the variable Name, but forget to initialize it, normally R would give you an error message that you could use to figure out your mistake.  But if you save the workspace image, then R won’t give an error message.  It will just use the stored value of Name—but that’s your name, not the company name.  This produces a bug that can be much harder to track down.)</w:t>
-      </w:r>
-    </w:p>
-    <w:p/>
+        <w:t xml:space="preserve"> .r file, or script, for this.  Saving your variables can be confusing:  If you later write another function that’s supposed to use, say, the name of a company, stored in the variable Name, but forget to initialize it, normally R would give you an error message that you could use to figure out your mistake.  But if you save the workspace image, then R won’t give an error message.  It will just use the stored value of Name—but that’s your name, not the company name.  This produces a bug that can be much harder to track down.)</w:t>
+      </w:r>
+    </w:p>
     <w:sectPr>
       <w:pgSz w:w="12240" w:h="15840"/>
       <w:pgMar w:top="1440" w:right="1440" w:bottom="1440" w:left="1440" w:header="720" w:footer="720" w:gutter="0"/>
@@ -951,8 +1840,121 @@
 </file>
 
 <file path=word/numbering.xml><?xml version="1.0" encoding="utf-8"?>
-<w:numbering xmlns:wpc="http://schemas.microsoft.com/office/word/2010/wordprocessingCanvas" xmlns:mc="http://schemas.openxmlformats.org/markup-compatibility/2006" xmlns:o="urn:schemas-microsoft-com:office:office" xmlns:r="http://schemas.openxmlformats.org/officeDocument/2006/relationships" xmlns:m="http://schemas.openxmlformats.org/officeDocument/2006/math" xmlns:v="urn:schemas-microsoft-com:vml" xmlns:wp14="http://schemas.microsoft.com/office/word/2010/wordprocessingDrawing" xmlns:wp="http://schemas.openxmlformats.org/drawingml/2006/wordprocessingDrawing" xmlns:w10="urn:schemas-microsoft-com:office:word" xmlns:w="http://schemas.openxmlformats.org/wordprocessingml/2006/main" xmlns:w14="http://schemas.microsoft.com/office/word/2010/wordml" xmlns:w15="http://schemas.microsoft.com/office/word/2012/wordml" xmlns:wpg="http://schemas.microsoft.com/office/word/2010/wordprocessingGroup" xmlns:wpi="http://schemas.microsoft.com/office/word/2010/wordprocessingInk" xmlns:wne="http://schemas.microsoft.com/office/word/2006/wordml" xmlns:wps="http://schemas.microsoft.com/office/word/2010/wordprocessingShape" mc:Ignorable="w14 w15 wp14">
-  <w:abstractNum w:abstractNumId="0" w15:restartNumberingAfterBreak="0">
+<w:numbering xmlns:wpc="http://schemas.microsoft.com/office/word/2010/wordprocessingCanvas" xmlns:mc="http://schemas.openxmlformats.org/markup-compatibility/2006" xmlns:o="urn:schemas-microsoft-com:office:office" xmlns:r="http://schemas.openxmlformats.org/officeDocument/2006/relationships" xmlns:m="http://schemas.openxmlformats.org/officeDocument/2006/math" xmlns:v="urn:schemas-microsoft-com:vml" xmlns:wp14="http://schemas.microsoft.com/office/word/2010/wordprocessingDrawing" xmlns:wp="http://schemas.openxmlformats.org/drawingml/2006/wordprocessingDrawing" xmlns:w10="urn:schemas-microsoft-com:office:word" xmlns:w="http://schemas.openxmlformats.org/wordprocessingml/2006/main" xmlns:w14="http://schemas.microsoft.com/office/word/2010/wordml" xmlns:wpg="http://schemas.microsoft.com/office/word/2010/wordprocessingGroup" xmlns:wpi="http://schemas.microsoft.com/office/word/2010/wordprocessingInk" xmlns:wne="http://schemas.microsoft.com/office/word/2006/wordml" xmlns:wps="http://schemas.microsoft.com/office/word/2010/wordprocessingShape" mc:Ignorable="w14 wp14">
+  <w:abstractNum w:abstractNumId="0">
+    <w:nsid w:val="0E174A4B"/>
+    <w:multiLevelType w:val="multilevel"/>
+    <w:tmpl w:val="C45C6FC0"/>
+    <w:lvl w:ilvl="0">
+      <w:start w:val="1"/>
+      <w:numFmt w:val="decimal"/>
+      <w:lvlText w:val="%1.0"/>
+      <w:lvlJc w:val="left"/>
+      <w:pPr>
+        <w:ind w:left="375" w:hanging="375"/>
+      </w:pPr>
+      <w:rPr>
+        <w:rFonts w:hint="default"/>
+      </w:rPr>
+    </w:lvl>
+    <w:lvl w:ilvl="1">
+      <w:start w:val="1"/>
+      <w:numFmt w:val="decimal"/>
+      <w:lvlText w:val="%1.%2"/>
+      <w:lvlJc w:val="left"/>
+      <w:pPr>
+        <w:ind w:left="1095" w:hanging="375"/>
+      </w:pPr>
+      <w:rPr>
+        <w:rFonts w:hint="default"/>
+      </w:rPr>
+    </w:lvl>
+    <w:lvl w:ilvl="2">
+      <w:start w:val="1"/>
+      <w:numFmt w:val="decimal"/>
+      <w:lvlText w:val="%1.%2.%3"/>
+      <w:lvlJc w:val="left"/>
+      <w:pPr>
+        <w:ind w:left="2160" w:hanging="720"/>
+      </w:pPr>
+      <w:rPr>
+        <w:rFonts w:hint="default"/>
+      </w:rPr>
+    </w:lvl>
+    <w:lvl w:ilvl="3">
+      <w:start w:val="1"/>
+      <w:numFmt w:val="decimal"/>
+      <w:lvlText w:val="%1.%2.%3.%4"/>
+      <w:lvlJc w:val="left"/>
+      <w:pPr>
+        <w:ind w:left="2880" w:hanging="720"/>
+      </w:pPr>
+      <w:rPr>
+        <w:rFonts w:hint="default"/>
+      </w:rPr>
+    </w:lvl>
+    <w:lvl w:ilvl="4">
+      <w:start w:val="1"/>
+      <w:numFmt w:val="decimal"/>
+      <w:lvlText w:val="%1.%2.%3.%4.%5"/>
+      <w:lvlJc w:val="left"/>
+      <w:pPr>
+        <w:ind w:left="3960" w:hanging="1080"/>
+      </w:pPr>
+      <w:rPr>
+        <w:rFonts w:hint="default"/>
+      </w:rPr>
+    </w:lvl>
+    <w:lvl w:ilvl="5">
+      <w:start w:val="1"/>
+      <w:numFmt w:val="decimal"/>
+      <w:lvlText w:val="%1.%2.%3.%4.%5.%6"/>
+      <w:lvlJc w:val="left"/>
+      <w:pPr>
+        <w:ind w:left="4680" w:hanging="1080"/>
+      </w:pPr>
+      <w:rPr>
+        <w:rFonts w:hint="default"/>
+      </w:rPr>
+    </w:lvl>
+    <w:lvl w:ilvl="6">
+      <w:start w:val="1"/>
+      <w:numFmt w:val="decimal"/>
+      <w:lvlText w:val="%1.%2.%3.%4.%5.%6.%7"/>
+      <w:lvlJc w:val="left"/>
+      <w:pPr>
+        <w:ind w:left="5760" w:hanging="1440"/>
+      </w:pPr>
+      <w:rPr>
+        <w:rFonts w:hint="default"/>
+      </w:rPr>
+    </w:lvl>
+    <w:lvl w:ilvl="7">
+      <w:start w:val="1"/>
+      <w:numFmt w:val="decimal"/>
+      <w:lvlText w:val="%1.%2.%3.%4.%5.%6.%7.%8"/>
+      <w:lvlJc w:val="left"/>
+      <w:pPr>
+        <w:ind w:left="6480" w:hanging="1440"/>
+      </w:pPr>
+      <w:rPr>
+        <w:rFonts w:hint="default"/>
+      </w:rPr>
+    </w:lvl>
+    <w:lvl w:ilvl="8">
+      <w:start w:val="1"/>
+      <w:numFmt w:val="decimal"/>
+      <w:lvlText w:val="%1.%2.%3.%4.%5.%6.%7.%8.%9"/>
+      <w:lvlJc w:val="left"/>
+      <w:pPr>
+        <w:ind w:left="7560" w:hanging="1800"/>
+      </w:pPr>
+      <w:rPr>
+        <w:rFonts w:hint="default"/>
+      </w:rPr>
+    </w:lvl>
+  </w:abstractNum>
+  <w:abstractNum w:abstractNumId="1">
     <w:nsid w:val="11202601"/>
     <w:multiLevelType w:val="multilevel"/>
     <w:tmpl w:val="4F587AFC"/>
@@ -1065,7 +2067,7 @@
       </w:pPr>
     </w:lvl>
   </w:abstractNum>
-  <w:abstractNum w:abstractNumId="1" w15:restartNumberingAfterBreak="0">
+  <w:abstractNum w:abstractNumId="2">
     <w:nsid w:val="19D8169C"/>
     <w:multiLevelType w:val="multilevel"/>
     <w:tmpl w:val="3F425CAC"/>
@@ -1178,7 +2180,7 @@
       </w:pPr>
     </w:lvl>
   </w:abstractNum>
-  <w:abstractNum w:abstractNumId="2" w15:restartNumberingAfterBreak="0">
+  <w:abstractNum w:abstractNumId="3">
     <w:nsid w:val="38473123"/>
     <w:multiLevelType w:val="multilevel"/>
     <w:tmpl w:val="A6EA0C38"/>
@@ -1291,7 +2293,7 @@
       </w:pPr>
     </w:lvl>
   </w:abstractNum>
-  <w:abstractNum w:abstractNumId="3" w15:restartNumberingAfterBreak="0">
+  <w:abstractNum w:abstractNumId="4">
     <w:nsid w:val="43C81B20"/>
     <w:multiLevelType w:val="multilevel"/>
     <w:tmpl w:val="9A60E86A"/>
@@ -1404,7 +2406,7 @@
       </w:pPr>
     </w:lvl>
   </w:abstractNum>
-  <w:abstractNum w:abstractNumId="4" w15:restartNumberingAfterBreak="0">
+  <w:abstractNum w:abstractNumId="5">
     <w:nsid w:val="54F927CA"/>
     <w:multiLevelType w:val="multilevel"/>
     <w:tmpl w:val="2F343E2C"/>
@@ -1517,7 +2519,7 @@
       </w:pPr>
     </w:lvl>
   </w:abstractNum>
-  <w:abstractNum w:abstractNumId="5" w15:restartNumberingAfterBreak="0">
+  <w:abstractNum w:abstractNumId="6">
     <w:nsid w:val="600F7B24"/>
     <w:multiLevelType w:val="multilevel"/>
     <w:tmpl w:val="DDC215D8"/>
@@ -1631,9 +2633,29 @@
     </w:lvl>
   </w:abstractNum>
   <w:num w:numId="1">
-    <w:abstractNumId w:val="1"/>
+    <w:abstractNumId w:val="2"/>
   </w:num>
   <w:num w:numId="2">
+    <w:abstractNumId w:val="4"/>
+    <w:lvlOverride w:ilvl="1">
+      <w:lvl w:ilvl="1">
+        <w:numFmt w:val="decimal"/>
+        <w:lvlText w:val="%2."/>
+        <w:lvlJc w:val="left"/>
+      </w:lvl>
+    </w:lvlOverride>
+  </w:num>
+  <w:num w:numId="3">
+    <w:abstractNumId w:val="6"/>
+    <w:lvlOverride w:ilvl="1">
+      <w:lvl w:ilvl="1">
+        <w:numFmt w:val="decimal"/>
+        <w:lvlText w:val="%2."/>
+        <w:lvlJc w:val="left"/>
+      </w:lvl>
+    </w:lvlOverride>
+  </w:num>
+  <w:num w:numId="4">
     <w:abstractNumId w:val="3"/>
     <w:lvlOverride w:ilvl="1">
       <w:lvl w:ilvl="1">
@@ -1643,7 +2665,17 @@
       </w:lvl>
     </w:lvlOverride>
   </w:num>
-  <w:num w:numId="3">
+  <w:num w:numId="5">
+    <w:abstractNumId w:val="1"/>
+    <w:lvlOverride w:ilvl="1">
+      <w:lvl w:ilvl="1">
+        <w:numFmt w:val="decimal"/>
+        <w:lvlText w:val="%2."/>
+        <w:lvlJc w:val="left"/>
+      </w:lvl>
+    </w:lvlOverride>
+  </w:num>
+  <w:num w:numId="6">
     <w:abstractNumId w:val="5"/>
     <w:lvlOverride w:ilvl="1">
       <w:lvl w:ilvl="1">
@@ -1653,41 +2685,14 @@
       </w:lvl>
     </w:lvlOverride>
   </w:num>
-  <w:num w:numId="4">
-    <w:abstractNumId w:val="2"/>
-    <w:lvlOverride w:ilvl="1">
-      <w:lvl w:ilvl="1">
-        <w:numFmt w:val="decimal"/>
-        <w:lvlText w:val="%2."/>
-        <w:lvlJc w:val="left"/>
-      </w:lvl>
-    </w:lvlOverride>
-  </w:num>
-  <w:num w:numId="5">
+  <w:num w:numId="7">
     <w:abstractNumId w:val="0"/>
-    <w:lvlOverride w:ilvl="1">
-      <w:lvl w:ilvl="1">
-        <w:numFmt w:val="decimal"/>
-        <w:lvlText w:val="%2."/>
-        <w:lvlJc w:val="left"/>
-      </w:lvl>
-    </w:lvlOverride>
-  </w:num>
-  <w:num w:numId="6">
-    <w:abstractNumId w:val="4"/>
-    <w:lvlOverride w:ilvl="1">
-      <w:lvl w:ilvl="1">
-        <w:numFmt w:val="decimal"/>
-        <w:lvlText w:val="%2."/>
-        <w:lvlJc w:val="left"/>
-      </w:lvl>
-    </w:lvlOverride>
   </w:num>
 </w:numbering>
 </file>
 
 <file path=word/styles.xml><?xml version="1.0" encoding="utf-8"?>
-<w:styles xmlns:mc="http://schemas.openxmlformats.org/markup-compatibility/2006" xmlns:r="http://schemas.openxmlformats.org/officeDocument/2006/relationships" xmlns:w="http://schemas.openxmlformats.org/wordprocessingml/2006/main" xmlns:w14="http://schemas.microsoft.com/office/word/2010/wordml" xmlns:w15="http://schemas.microsoft.com/office/word/2012/wordml" mc:Ignorable="w14 w15">
+<w:styles xmlns:mc="http://schemas.openxmlformats.org/markup-compatibility/2006" xmlns:r="http://schemas.openxmlformats.org/officeDocument/2006/relationships" xmlns:w="http://schemas.openxmlformats.org/wordprocessingml/2006/main" xmlns:w14="http://schemas.microsoft.com/office/word/2010/wordml" mc:Ignorable="w14">
   <w:docDefaults>
     <w:rPrDefault>
       <w:rPr>
@@ -1703,378 +2708,144 @@
       </w:pPr>
     </w:pPrDefault>
   </w:docDefaults>
-  <w:latentStyles w:defLockedState="0" w:defUIPriority="99" w:defSemiHidden="0" w:defUnhideWhenUsed="0" w:defQFormat="0" w:count="371">
-    <w:lsdException w:name="Normal" w:uiPriority="0" w:qFormat="1"/>
-    <w:lsdException w:name="heading 1" w:uiPriority="9" w:qFormat="1"/>
-    <w:lsdException w:name="heading 2" w:semiHidden="1" w:uiPriority="9" w:unhideWhenUsed="1" w:qFormat="1"/>
-    <w:lsdException w:name="heading 3" w:semiHidden="1" w:uiPriority="9" w:unhideWhenUsed="1" w:qFormat="1"/>
-    <w:lsdException w:name="heading 4" w:semiHidden="1" w:uiPriority="9" w:unhideWhenUsed="1" w:qFormat="1"/>
-    <w:lsdException w:name="heading 5" w:semiHidden="1" w:uiPriority="9" w:unhideWhenUsed="1" w:qFormat="1"/>
-    <w:lsdException w:name="heading 6" w:semiHidden="1" w:uiPriority="9" w:unhideWhenUsed="1" w:qFormat="1"/>
-    <w:lsdException w:name="heading 7" w:semiHidden="1" w:uiPriority="9" w:unhideWhenUsed="1" w:qFormat="1"/>
-    <w:lsdException w:name="heading 8" w:semiHidden="1" w:uiPriority="9" w:unhideWhenUsed="1" w:qFormat="1"/>
-    <w:lsdException w:name="heading 9" w:semiHidden="1" w:uiPriority="9" w:unhideWhenUsed="1" w:qFormat="1"/>
-    <w:lsdException w:name="index 1" w:semiHidden="1" w:unhideWhenUsed="1"/>
-    <w:lsdException w:name="index 2" w:semiHidden="1" w:unhideWhenUsed="1"/>
-    <w:lsdException w:name="index 3" w:semiHidden="1" w:unhideWhenUsed="1"/>
-    <w:lsdException w:name="index 4" w:semiHidden="1" w:unhideWhenUsed="1"/>
-    <w:lsdException w:name="index 5" w:semiHidden="1" w:unhideWhenUsed="1"/>
-    <w:lsdException w:name="index 6" w:semiHidden="1" w:unhideWhenUsed="1"/>
-    <w:lsdException w:name="index 7" w:semiHidden="1" w:unhideWhenUsed="1"/>
-    <w:lsdException w:name="index 8" w:semiHidden="1" w:unhideWhenUsed="1"/>
-    <w:lsdException w:name="index 9" w:semiHidden="1" w:unhideWhenUsed="1"/>
-    <w:lsdException w:name="toc 1" w:semiHidden="1" w:uiPriority="39" w:unhideWhenUsed="1"/>
-    <w:lsdException w:name="toc 2" w:semiHidden="1" w:uiPriority="39" w:unhideWhenUsed="1"/>
-    <w:lsdException w:name="toc 3" w:semiHidden="1" w:uiPriority="39" w:unhideWhenUsed="1"/>
-    <w:lsdException w:name="toc 4" w:semiHidden="1" w:uiPriority="39" w:unhideWhenUsed="1"/>
-    <w:lsdException w:name="toc 5" w:semiHidden="1" w:uiPriority="39" w:unhideWhenUsed="1"/>
-    <w:lsdException w:name="toc 6" w:semiHidden="1" w:uiPriority="39" w:unhideWhenUsed="1"/>
-    <w:lsdException w:name="toc 7" w:semiHidden="1" w:uiPriority="39" w:unhideWhenUsed="1"/>
-    <w:lsdException w:name="toc 8" w:semiHidden="1" w:uiPriority="39" w:unhideWhenUsed="1"/>
-    <w:lsdException w:name="toc 9" w:semiHidden="1" w:uiPriority="39" w:unhideWhenUsed="1"/>
-    <w:lsdException w:name="Normal Indent" w:semiHidden="1" w:unhideWhenUsed="1"/>
-    <w:lsdException w:name="footnote text" w:semiHidden="1" w:unhideWhenUsed="1"/>
-    <w:lsdException w:name="annotation text" w:semiHidden="1" w:unhideWhenUsed="1"/>
-    <w:lsdException w:name="header" w:semiHidden="1" w:unhideWhenUsed="1"/>
-    <w:lsdException w:name="footer" w:semiHidden="1" w:unhideWhenUsed="1"/>
-    <w:lsdException w:name="index heading" w:semiHidden="1" w:unhideWhenUsed="1"/>
-    <w:lsdException w:name="caption" w:semiHidden="1" w:uiPriority="35" w:unhideWhenUsed="1" w:qFormat="1"/>
-    <w:lsdException w:name="table of figures" w:semiHidden="1" w:unhideWhenUsed="1"/>
-    <w:lsdException w:name="envelope address" w:semiHidden="1" w:unhideWhenUsed="1"/>
-    <w:lsdException w:name="envelope return" w:semiHidden="1" w:unhideWhenUsed="1"/>
-    <w:lsdException w:name="footnote reference" w:semiHidden="1" w:unhideWhenUsed="1"/>
-    <w:lsdException w:name="annotation reference" w:semiHidden="1" w:unhideWhenUsed="1"/>
-    <w:lsdException w:name="line number" w:semiHidden="1" w:unhideWhenUsed="1"/>
-    <w:lsdException w:name="page number" w:semiHidden="1" w:unhideWhenUsed="1"/>
-    <w:lsdException w:name="endnote reference" w:semiHidden="1" w:unhideWhenUsed="1"/>
-    <w:lsdException w:name="endnote text" w:semiHidden="1" w:unhideWhenUsed="1"/>
-    <w:lsdException w:name="table of authorities" w:semiHidden="1" w:unhideWhenUsed="1"/>
-    <w:lsdException w:name="macro" w:semiHidden="1" w:unhideWhenUsed="1"/>
-    <w:lsdException w:name="toa heading" w:semiHidden="1" w:unhideWhenUsed="1"/>
-    <w:lsdException w:name="List" w:semiHidden="1" w:unhideWhenUsed="1"/>
-    <w:lsdException w:name="List Bullet" w:semiHidden="1" w:unhideWhenUsed="1"/>
-    <w:lsdException w:name="List Number" w:semiHidden="1" w:unhideWhenUsed="1"/>
-    <w:lsdException w:name="List 2" w:semiHidden="1" w:unhideWhenUsed="1"/>
-    <w:lsdException w:name="List 3" w:semiHidden="1" w:unhideWhenUsed="1"/>
-    <w:lsdException w:name="List 4" w:semiHidden="1" w:unhideWhenUsed="1"/>
-    <w:lsdException w:name="List 5" w:semiHidden="1" w:unhideWhenUsed="1"/>
-    <w:lsdException w:name="List Bullet 2" w:semiHidden="1" w:unhideWhenUsed="1"/>
-    <w:lsdException w:name="List Bullet 3" w:semiHidden="1" w:unhideWhenUsed="1"/>
-    <w:lsdException w:name="List Bullet 4" w:semiHidden="1" w:unhideWhenUsed="1"/>
-    <w:lsdException w:name="List Bullet 5" w:semiHidden="1" w:unhideWhenUsed="1"/>
-    <w:lsdException w:name="List Number 2" w:semiHidden="1" w:unhideWhenUsed="1"/>
-    <w:lsdException w:name="List Number 3" w:semiHidden="1" w:unhideWhenUsed="1"/>
-    <w:lsdException w:name="List Number 4" w:semiHidden="1" w:unhideWhenUsed="1"/>
-    <w:lsdException w:name="List Number 5" w:semiHidden="1" w:unhideWhenUsed="1"/>
-    <w:lsdException w:name="Title" w:uiPriority="10" w:qFormat="1"/>
-    <w:lsdException w:name="Closing" w:semiHidden="1" w:unhideWhenUsed="1"/>
-    <w:lsdException w:name="Signature" w:semiHidden="1" w:unhideWhenUsed="1"/>
-    <w:lsdException w:name="Default Paragraph Font" w:semiHidden="1" w:uiPriority="1" w:unhideWhenUsed="1"/>
-    <w:lsdException w:name="Body Text" w:semiHidden="1" w:unhideWhenUsed="1"/>
-    <w:lsdException w:name="Body Text Indent" w:semiHidden="1" w:unhideWhenUsed="1"/>
-    <w:lsdException w:name="List Continue" w:semiHidden="1" w:unhideWhenUsed="1"/>
-    <w:lsdException w:name="List Continue 2" w:semiHidden="1" w:unhideWhenUsed="1"/>
-    <w:lsdException w:name="List Continue 3" w:semiHidden="1" w:unhideWhenUsed="1"/>
-    <w:lsdException w:name="List Continue 4" w:semiHidden="1" w:unhideWhenUsed="1"/>
-    <w:lsdException w:name="List Continue 5" w:semiHidden="1" w:unhideWhenUsed="1"/>
-    <w:lsdException w:name="Message Header" w:semiHidden="1" w:unhideWhenUsed="1"/>
-    <w:lsdException w:name="Subtitle" w:uiPriority="11" w:qFormat="1"/>
-    <w:lsdException w:name="Salutation" w:semiHidden="1" w:unhideWhenUsed="1"/>
-    <w:lsdException w:name="Date" w:semiHidden="1" w:unhideWhenUsed="1"/>
-    <w:lsdException w:name="Body Text First Indent" w:semiHidden="1" w:unhideWhenUsed="1"/>
-    <w:lsdException w:name="Body Text First Indent 2" w:semiHidden="1" w:unhideWhenUsed="1"/>
-    <w:lsdException w:name="Note Heading" w:semiHidden="1" w:unhideWhenUsed="1"/>
-    <w:lsdException w:name="Body Text 2" w:semiHidden="1" w:unhideWhenUsed="1"/>
-    <w:lsdException w:name="Body Text 3" w:semiHidden="1" w:unhideWhenUsed="1"/>
-    <w:lsdException w:name="Body Text Indent 2" w:semiHidden="1" w:unhideWhenUsed="1"/>
-    <w:lsdException w:name="Body Text Indent 3" w:semiHidden="1" w:unhideWhenUsed="1"/>
-    <w:lsdException w:name="Block Text" w:semiHidden="1" w:unhideWhenUsed="1"/>
-    <w:lsdException w:name="Hyperlink" w:semiHidden="1" w:unhideWhenUsed="1"/>
-    <w:lsdException w:name="FollowedHyperlink" w:semiHidden="1" w:unhideWhenUsed="1"/>
-    <w:lsdException w:name="Strong" w:uiPriority="22" w:qFormat="1"/>
-    <w:lsdException w:name="Emphasis" w:uiPriority="20" w:qFormat="1"/>
-    <w:lsdException w:name="Document Map" w:semiHidden="1" w:unhideWhenUsed="1"/>
-    <w:lsdException w:name="Plain Text" w:semiHidden="1" w:unhideWhenUsed="1"/>
-    <w:lsdException w:name="E-mail Signature" w:semiHidden="1" w:unhideWhenUsed="1"/>
-    <w:lsdException w:name="HTML Top of Form" w:semiHidden="1" w:unhideWhenUsed="1"/>
-    <w:lsdException w:name="HTML Bottom of Form" w:semiHidden="1" w:unhideWhenUsed="1"/>
-    <w:lsdException w:name="Normal (Web)" w:semiHidden="1" w:unhideWhenUsed="1"/>
-    <w:lsdException w:name="HTML Acronym" w:semiHidden="1" w:unhideWhenUsed="1"/>
-    <w:lsdException w:name="HTML Address" w:semiHidden="1" w:unhideWhenUsed="1"/>
-    <w:lsdException w:name="HTML Cite" w:semiHidden="1" w:unhideWhenUsed="1"/>
-    <w:lsdException w:name="HTML Code" w:semiHidden="1" w:unhideWhenUsed="1"/>
-    <w:lsdException w:name="HTML Definition" w:semiHidden="1" w:unhideWhenUsed="1"/>
-    <w:lsdException w:name="HTML Keyboard" w:semiHidden="1" w:unhideWhenUsed="1"/>
-    <w:lsdException w:name="HTML Preformatted" w:semiHidden="1" w:unhideWhenUsed="1"/>
-    <w:lsdException w:name="HTML Sample" w:semiHidden="1" w:unhideWhenUsed="1"/>
-    <w:lsdException w:name="HTML Typewriter" w:semiHidden="1" w:unhideWhenUsed="1"/>
-    <w:lsdException w:name="HTML Variable" w:semiHidden="1" w:unhideWhenUsed="1"/>
-    <w:lsdException w:name="Normal Table" w:semiHidden="1" w:unhideWhenUsed="1"/>
-    <w:lsdException w:name="annotation subject" w:semiHidden="1" w:unhideWhenUsed="1"/>
-    <w:lsdException w:name="No List" w:semiHidden="1" w:unhideWhenUsed="1"/>
-    <w:lsdException w:name="Outline List 1" w:semiHidden="1" w:unhideWhenUsed="1"/>
-    <w:lsdException w:name="Outline List 2" w:semiHidden="1" w:unhideWhenUsed="1"/>
-    <w:lsdException w:name="Outline List 3" w:semiHidden="1" w:unhideWhenUsed="1"/>
-    <w:lsdException w:name="Table Simple 1" w:semiHidden="1" w:unhideWhenUsed="1"/>
-    <w:lsdException w:name="Table Simple 2" w:semiHidden="1" w:unhideWhenUsed="1"/>
-    <w:lsdException w:name="Table Simple 3" w:semiHidden="1" w:unhideWhenUsed="1"/>
-    <w:lsdException w:name="Table Classic 1" w:semiHidden="1" w:unhideWhenUsed="1"/>
-    <w:lsdException w:name="Table Classic 2" w:semiHidden="1" w:unhideWhenUsed="1"/>
-    <w:lsdException w:name="Table Classic 3" w:semiHidden="1" w:unhideWhenUsed="1"/>
-    <w:lsdException w:name="Table Classic 4" w:semiHidden="1" w:unhideWhenUsed="1"/>
-    <w:lsdException w:name="Table Colorful 1" w:semiHidden="1" w:unhideWhenUsed="1"/>
-    <w:lsdException w:name="Table Colorful 2" w:semiHidden="1" w:unhideWhenUsed="1"/>
-    <w:lsdException w:name="Table Colorful 3" w:semiHidden="1" w:unhideWhenUsed="1"/>
-    <w:lsdException w:name="Table Columns 1" w:semiHidden="1" w:unhideWhenUsed="1"/>
-    <w:lsdException w:name="Table Columns 2" w:semiHidden="1" w:unhideWhenUsed="1"/>
-    <w:lsdException w:name="Table Columns 3" w:semiHidden="1" w:unhideWhenUsed="1"/>
-    <w:lsdException w:name="Table Columns 4" w:semiHidden="1" w:unhideWhenUsed="1"/>
-    <w:lsdException w:name="Table Columns 5" w:semiHidden="1" w:unhideWhenUsed="1"/>
-    <w:lsdException w:name="Table Grid 1" w:semiHidden="1" w:unhideWhenUsed="1"/>
-    <w:lsdException w:name="Table Grid 2" w:semiHidden="1" w:unhideWhenUsed="1"/>
-    <w:lsdException w:name="Table Grid 3" w:semiHidden="1" w:unhideWhenUsed="1"/>
-    <w:lsdException w:name="Table Grid 4" w:semiHidden="1" w:unhideWhenUsed="1"/>
-    <w:lsdException w:name="Table Grid 5" w:semiHidden="1" w:unhideWhenUsed="1"/>
-    <w:lsdException w:name="Table Grid 6" w:semiHidden="1" w:unhideWhenUsed="1"/>
-    <w:lsdException w:name="Table Grid 7" w:semiHidden="1" w:unhideWhenUsed="1"/>
-    <w:lsdException w:name="Table Grid 8" w:semiHidden="1" w:unhideWhenUsed="1"/>
-    <w:lsdException w:name="Table List 1" w:semiHidden="1" w:unhideWhenUsed="1"/>
-    <w:lsdException w:name="Table List 2" w:semiHidden="1" w:unhideWhenUsed="1"/>
-    <w:lsdException w:name="Table List 3" w:semiHidden="1" w:unhideWhenUsed="1"/>
-    <w:lsdException w:name="Table List 4" w:semiHidden="1" w:unhideWhenUsed="1"/>
-    <w:lsdException w:name="Table List 5" w:semiHidden="1" w:unhideWhenUsed="1"/>
-    <w:lsdException w:name="Table List 6" w:semiHidden="1" w:unhideWhenUsed="1"/>
-    <w:lsdException w:name="Table List 7" w:semiHidden="1" w:unhideWhenUsed="1"/>
-    <w:lsdException w:name="Table List 8" w:semiHidden="1" w:unhideWhenUsed="1"/>
-    <w:lsdException w:name="Table 3D effects 1" w:semiHidden="1" w:unhideWhenUsed="1"/>
-    <w:lsdException w:name="Table 3D effects 2" w:semiHidden="1" w:unhideWhenUsed="1"/>
-    <w:lsdException w:name="Table 3D effects 3" w:semiHidden="1" w:unhideWhenUsed="1"/>
-    <w:lsdException w:name="Table Contemporary" w:semiHidden="1" w:unhideWhenUsed="1"/>
-    <w:lsdException w:name="Table Elegant" w:semiHidden="1" w:unhideWhenUsed="1"/>
-    <w:lsdException w:name="Table Professional" w:semiHidden="1" w:unhideWhenUsed="1"/>
-    <w:lsdException w:name="Table Subtle 1" w:semiHidden="1" w:unhideWhenUsed="1"/>
-    <w:lsdException w:name="Table Subtle 2" w:semiHidden="1" w:unhideWhenUsed="1"/>
-    <w:lsdException w:name="Table Web 1" w:semiHidden="1" w:unhideWhenUsed="1"/>
-    <w:lsdException w:name="Table Web 2" w:semiHidden="1" w:unhideWhenUsed="1"/>
-    <w:lsdException w:name="Table Web 3" w:semiHidden="1" w:unhideWhenUsed="1"/>
-    <w:lsdException w:name="Balloon Text" w:semiHidden="1" w:unhideWhenUsed="1"/>
-    <w:lsdException w:name="Table Grid" w:uiPriority="59"/>
-    <w:lsdException w:name="Table Theme" w:semiHidden="1" w:unhideWhenUsed="1"/>
-    <w:lsdException w:name="Placeholder Text" w:semiHidden="1"/>
-    <w:lsdException w:name="No Spacing" w:uiPriority="1" w:qFormat="1"/>
-    <w:lsdException w:name="Light Shading" w:uiPriority="60"/>
-    <w:lsdException w:name="Light List" w:uiPriority="61"/>
-    <w:lsdException w:name="Light Grid" w:uiPriority="62"/>
-    <w:lsdException w:name="Medium Shading 1" w:uiPriority="63"/>
-    <w:lsdException w:name="Medium Shading 2" w:uiPriority="64"/>
-    <w:lsdException w:name="Medium List 1" w:uiPriority="65"/>
-    <w:lsdException w:name="Medium List 2" w:uiPriority="66"/>
-    <w:lsdException w:name="Medium Grid 1" w:uiPriority="67"/>
-    <w:lsdException w:name="Medium Grid 2" w:uiPriority="68"/>
-    <w:lsdException w:name="Medium Grid 3" w:uiPriority="69"/>
-    <w:lsdException w:name="Dark List" w:uiPriority="70"/>
-    <w:lsdException w:name="Colorful Shading" w:uiPriority="71"/>
-    <w:lsdException w:name="Colorful List" w:uiPriority="72"/>
-    <w:lsdException w:name="Colorful Grid" w:uiPriority="73"/>
-    <w:lsdException w:name="Light Shading Accent 1" w:uiPriority="60"/>
-    <w:lsdException w:name="Light List Accent 1" w:uiPriority="61"/>
-    <w:lsdException w:name="Light Grid Accent 1" w:uiPriority="62"/>
-    <w:lsdException w:name="Medium Shading 1 Accent 1" w:uiPriority="63"/>
-    <w:lsdException w:name="Medium Shading 2 Accent 1" w:uiPriority="64"/>
-    <w:lsdException w:name="Medium List 1 Accent 1" w:uiPriority="65"/>
-    <w:lsdException w:name="Revision" w:semiHidden="1"/>
-    <w:lsdException w:name="List Paragraph" w:uiPriority="34" w:qFormat="1"/>
-    <w:lsdException w:name="Quote" w:uiPriority="29" w:qFormat="1"/>
-    <w:lsdException w:name="Intense Quote" w:uiPriority="30" w:qFormat="1"/>
-    <w:lsdException w:name="Medium List 2 Accent 1" w:uiPriority="66"/>
-    <w:lsdException w:name="Medium Grid 1 Accent 1" w:uiPriority="67"/>
-    <w:lsdException w:name="Medium Grid 2 Accent 1" w:uiPriority="68"/>
-    <w:lsdException w:name="Medium Grid 3 Accent 1" w:uiPriority="69"/>
-    <w:lsdException w:name="Dark List Accent 1" w:uiPriority="70"/>
-    <w:lsdException w:name="Colorful Shading Accent 1" w:uiPriority="71"/>
-    <w:lsdException w:name="Colorful List Accent 1" w:uiPriority="72"/>
-    <w:lsdException w:name="Colorful Grid Accent 1" w:uiPriority="73"/>
-    <w:lsdException w:name="Light Shading Accent 2" w:uiPriority="60"/>
-    <w:lsdException w:name="Light List Accent 2" w:uiPriority="61"/>
-    <w:lsdException w:name="Light Grid Accent 2" w:uiPriority="62"/>
-    <w:lsdException w:name="Medium Shading 1 Accent 2" w:uiPriority="63"/>
-    <w:lsdException w:name="Medium Shading 2 Accent 2" w:uiPriority="64"/>
-    <w:lsdException w:name="Medium List 1 Accent 2" w:uiPriority="65"/>
-    <w:lsdException w:name="Medium List 2 Accent 2" w:uiPriority="66"/>
-    <w:lsdException w:name="Medium Grid 1 Accent 2" w:uiPriority="67"/>
-    <w:lsdException w:name="Medium Grid 2 Accent 2" w:uiPriority="68"/>
-    <w:lsdException w:name="Medium Grid 3 Accent 2" w:uiPriority="69"/>
-    <w:lsdException w:name="Dark List Accent 2" w:uiPriority="70"/>
-    <w:lsdException w:name="Colorful Shading Accent 2" w:uiPriority="71"/>
-    <w:lsdException w:name="Colorful List Accent 2" w:uiPriority="72"/>
-    <w:lsdException w:name="Colorful Grid Accent 2" w:uiPriority="73"/>
-    <w:lsdException w:name="Light Shading Accent 3" w:uiPriority="60"/>
-    <w:lsdException w:name="Light List Accent 3" w:uiPriority="61"/>
-    <w:lsdException w:name="Light Grid Accent 3" w:uiPriority="62"/>
-    <w:lsdException w:name="Medium Shading 1 Accent 3" w:uiPriority="63"/>
-    <w:lsdException w:name="Medium Shading 2 Accent 3" w:uiPriority="64"/>
-    <w:lsdException w:name="Medium List 1 Accent 3" w:uiPriority="65"/>
-    <w:lsdException w:name="Medium List 2 Accent 3" w:uiPriority="66"/>
-    <w:lsdException w:name="Medium Grid 1 Accent 3" w:uiPriority="67"/>
-    <w:lsdException w:name="Medium Grid 2 Accent 3" w:uiPriority="68"/>
-    <w:lsdException w:name="Medium Grid 3 Accent 3" w:uiPriority="69"/>
-    <w:lsdException w:name="Dark List Accent 3" w:uiPriority="70"/>
-    <w:lsdException w:name="Colorful Shading Accent 3" w:uiPriority="71"/>
-    <w:lsdException w:name="Colorful List Accent 3" w:uiPriority="72"/>
-    <w:lsdException w:name="Colorful Grid Accent 3" w:uiPriority="73"/>
-    <w:lsdException w:name="Light Shading Accent 4" w:uiPriority="60"/>
-    <w:lsdException w:name="Light List Accent 4" w:uiPriority="61"/>
-    <w:lsdException w:name="Light Grid Accent 4" w:uiPriority="62"/>
-    <w:lsdException w:name="Medium Shading 1 Accent 4" w:uiPriority="63"/>
-    <w:lsdException w:name="Medium Shading 2 Accent 4" w:uiPriority="64"/>
-    <w:lsdException w:name="Medium List 1 Accent 4" w:uiPriority="65"/>
-    <w:lsdException w:name="Medium List 2 Accent 4" w:uiPriority="66"/>
-    <w:lsdException w:name="Medium Grid 1 Accent 4" w:uiPriority="67"/>
-    <w:lsdException w:name="Medium Grid 2 Accent 4" w:uiPriority="68"/>
-    <w:lsdException w:name="Medium Grid 3 Accent 4" w:uiPriority="69"/>
-    <w:lsdException w:name="Dark List Accent 4" w:uiPriority="70"/>
-    <w:lsdException w:name="Colorful Shading Accent 4" w:uiPriority="71"/>
-    <w:lsdException w:name="Colorful List Accent 4" w:uiPriority="72"/>
-    <w:lsdException w:name="Colorful Grid Accent 4" w:uiPriority="73"/>
-    <w:lsdException w:name="Light Shading Accent 5" w:uiPriority="60"/>
-    <w:lsdException w:name="Light List Accent 5" w:uiPriority="61"/>
-    <w:lsdException w:name="Light Grid Accent 5" w:uiPriority="62"/>
-    <w:lsdException w:name="Medium Shading 1 Accent 5" w:uiPriority="63"/>
-    <w:lsdException w:name="Medium Shading 2 Accent 5" w:uiPriority="64"/>
-    <w:lsdException w:name="Medium List 1 Accent 5" w:uiPriority="65"/>
-    <w:lsdException w:name="Medium List 2 Accent 5" w:uiPriority="66"/>
-    <w:lsdException w:name="Medium Grid 1 Accent 5" w:uiPriority="67"/>
-    <w:lsdException w:name="Medium Grid 2 Accent 5" w:uiPriority="68"/>
-    <w:lsdException w:name="Medium Grid 3 Accent 5" w:uiPriority="69"/>
-    <w:lsdException w:name="Dark List Accent 5" w:uiPriority="70"/>
-    <w:lsdException w:name="Colorful Shading Accent 5" w:uiPriority="71"/>
-    <w:lsdException w:name="Colorful List Accent 5" w:uiPriority="72"/>
-    <w:lsdException w:name="Colorful Grid Accent 5" w:uiPriority="73"/>
-    <w:lsdException w:name="Light Shading Accent 6" w:uiPriority="60"/>
-    <w:lsdException w:name="Light List Accent 6" w:uiPriority="61"/>
-    <w:lsdException w:name="Light Grid Accent 6" w:uiPriority="62"/>
-    <w:lsdException w:name="Medium Shading 1 Accent 6" w:uiPriority="63"/>
-    <w:lsdException w:name="Medium Shading 2 Accent 6" w:uiPriority="64"/>
-    <w:lsdException w:name="Medium List 1 Accent 6" w:uiPriority="65"/>
-    <w:lsdException w:name="Medium List 2 Accent 6" w:uiPriority="66"/>
-    <w:lsdException w:name="Medium Grid 1 Accent 6" w:uiPriority="67"/>
-    <w:lsdException w:name="Medium Grid 2 Accent 6" w:uiPriority="68"/>
-    <w:lsdException w:name="Medium Grid 3 Accent 6" w:uiPriority="69"/>
-    <w:lsdException w:name="Dark List Accent 6" w:uiPriority="70"/>
-    <w:lsdException w:name="Colorful Shading Accent 6" w:uiPriority="71"/>
-    <w:lsdException w:name="Colorful List Accent 6" w:uiPriority="72"/>
-    <w:lsdException w:name="Colorful Grid Accent 6" w:uiPriority="73"/>
-    <w:lsdException w:name="Subtle Emphasis" w:uiPriority="19" w:qFormat="1"/>
-    <w:lsdException w:name="Intense Emphasis" w:uiPriority="21" w:qFormat="1"/>
-    <w:lsdException w:name="Subtle Reference" w:uiPriority="31" w:qFormat="1"/>
-    <w:lsdException w:name="Intense Reference" w:uiPriority="32" w:qFormat="1"/>
-    <w:lsdException w:name="Book Title" w:uiPriority="33" w:qFormat="1"/>
-    <w:lsdException w:name="Bibliography" w:semiHidden="1" w:uiPriority="37" w:unhideWhenUsed="1"/>
-    <w:lsdException w:name="TOC Heading" w:semiHidden="1" w:uiPriority="39" w:unhideWhenUsed="1" w:qFormat="1"/>
-    <w:lsdException w:name="Plain Table 1" w:uiPriority="41"/>
-    <w:lsdException w:name="Plain Table 2" w:uiPriority="42"/>
-    <w:lsdException w:name="Plain Table 3" w:uiPriority="43"/>
-    <w:lsdException w:name="Plain Table 4" w:uiPriority="44"/>
-    <w:lsdException w:name="Plain Table 5" w:uiPriority="45"/>
-    <w:lsdException w:name="Grid Table Light" w:uiPriority="40"/>
-    <w:lsdException w:name="Grid Table 1 Light" w:uiPriority="46"/>
-    <w:lsdException w:name="Grid Table 2" w:uiPriority="47"/>
-    <w:lsdException w:name="Grid Table 3" w:uiPriority="48"/>
-    <w:lsdException w:name="Grid Table 4" w:uiPriority="49"/>
-    <w:lsdException w:name="Grid Table 5 Dark" w:uiPriority="50"/>
-    <w:lsdException w:name="Grid Table 6 Colorful" w:uiPriority="51"/>
-    <w:lsdException w:name="Grid Table 7 Colorful" w:uiPriority="52"/>
-    <w:lsdException w:name="Grid Table 1 Light Accent 1" w:uiPriority="46"/>
-    <w:lsdException w:name="Grid Table 2 Accent 1" w:uiPriority="47"/>
-    <w:lsdException w:name="Grid Table 3 Accent 1" w:uiPriority="48"/>
-    <w:lsdException w:name="Grid Table 4 Accent 1" w:uiPriority="49"/>
-    <w:lsdException w:name="Grid Table 5 Dark Accent 1" w:uiPriority="50"/>
-    <w:lsdException w:name="Grid Table 6 Colorful Accent 1" w:uiPriority="51"/>
-    <w:lsdException w:name="Grid Table 7 Colorful Accent 1" w:uiPriority="52"/>
-    <w:lsdException w:name="Grid Table 1 Light Accent 2" w:uiPriority="46"/>
-    <w:lsdException w:name="Grid Table 2 Accent 2" w:uiPriority="47"/>
-    <w:lsdException w:name="Grid Table 3 Accent 2" w:uiPriority="48"/>
-    <w:lsdException w:name="Grid Table 4 Accent 2" w:uiPriority="49"/>
-    <w:lsdException w:name="Grid Table 5 Dark Accent 2" w:uiPriority="50"/>
-    <w:lsdException w:name="Grid Table 6 Colorful Accent 2" w:uiPriority="51"/>
-    <w:lsdException w:name="Grid Table 7 Colorful Accent 2" w:uiPriority="52"/>
-    <w:lsdException w:name="Grid Table 1 Light Accent 3" w:uiPriority="46"/>
-    <w:lsdException w:name="Grid Table 2 Accent 3" w:uiPriority="47"/>
-    <w:lsdException w:name="Grid Table 3 Accent 3" w:uiPriority="48"/>
-    <w:lsdException w:name="Grid Table 4 Accent 3" w:uiPriority="49"/>
-    <w:lsdException w:name="Grid Table 5 Dark Accent 3" w:uiPriority="50"/>
-    <w:lsdException w:name="Grid Table 6 Colorful Accent 3" w:uiPriority="51"/>
-    <w:lsdException w:name="Grid Table 7 Colorful Accent 3" w:uiPriority="52"/>
-    <w:lsdException w:name="Grid Table 1 Light Accent 4" w:uiPriority="46"/>
-    <w:lsdException w:name="Grid Table 2 Accent 4" w:uiPriority="47"/>
-    <w:lsdException w:name="Grid Table 3 Accent 4" w:uiPriority="48"/>
-    <w:lsdException w:name="Grid Table 4 Accent 4" w:uiPriority="49"/>
-    <w:lsdException w:name="Grid Table 5 Dark Accent 4" w:uiPriority="50"/>
-    <w:lsdException w:name="Grid Table 6 Colorful Accent 4" w:uiPriority="51"/>
-    <w:lsdException w:name="Grid Table 7 Colorful Accent 4" w:uiPriority="52"/>
-    <w:lsdException w:name="Grid Table 1 Light Accent 5" w:uiPriority="46"/>
-    <w:lsdException w:name="Grid Table 2 Accent 5" w:uiPriority="47"/>
-    <w:lsdException w:name="Grid Table 3 Accent 5" w:uiPriority="48"/>
-    <w:lsdException w:name="Grid Table 4 Accent 5" w:uiPriority="49"/>
-    <w:lsdException w:name="Grid Table 5 Dark Accent 5" w:uiPriority="50"/>
-    <w:lsdException w:name="Grid Table 6 Colorful Accent 5" w:uiPriority="51"/>
-    <w:lsdException w:name="Grid Table 7 Colorful Accent 5" w:uiPriority="52"/>
-    <w:lsdException w:name="Grid Table 1 Light Accent 6" w:uiPriority="46"/>
-    <w:lsdException w:name="Grid Table 2 Accent 6" w:uiPriority="47"/>
-    <w:lsdException w:name="Grid Table 3 Accent 6" w:uiPriority="48"/>
-    <w:lsdException w:name="Grid Table 4 Accent 6" w:uiPriority="49"/>
-    <w:lsdException w:name="Grid Table 5 Dark Accent 6" w:uiPriority="50"/>
-    <w:lsdException w:name="Grid Table 6 Colorful Accent 6" w:uiPriority="51"/>
-    <w:lsdException w:name="Grid Table 7 Colorful Accent 6" w:uiPriority="52"/>
-    <w:lsdException w:name="List Table 1 Light" w:uiPriority="46"/>
-    <w:lsdException w:name="List Table 2" w:uiPriority="47"/>
-    <w:lsdException w:name="List Table 3" w:uiPriority="48"/>
-    <w:lsdException w:name="List Table 4" w:uiPriority="49"/>
-    <w:lsdException w:name="List Table 5 Dark" w:uiPriority="50"/>
-    <w:lsdException w:name="List Table 6 Colorful" w:uiPriority="51"/>
-    <w:lsdException w:name="List Table 7 Colorful" w:uiPriority="52"/>
-    <w:lsdException w:name="List Table 1 Light Accent 1" w:uiPriority="46"/>
-    <w:lsdException w:name="List Table 2 Accent 1" w:uiPriority="47"/>
-    <w:lsdException w:name="List Table 3 Accent 1" w:uiPriority="48"/>
-    <w:lsdException w:name="List Table 4 Accent 1" w:uiPriority="49"/>
-    <w:lsdException w:name="List Table 5 Dark Accent 1" w:uiPriority="50"/>
-    <w:lsdException w:name="List Table 6 Colorful Accent 1" w:uiPriority="51"/>
-    <w:lsdException w:name="List Table 7 Colorful Accent 1" w:uiPriority="52"/>
-    <w:lsdException w:name="List Table 1 Light Accent 2" w:uiPriority="46"/>
-    <w:lsdException w:name="List Table 2 Accent 2" w:uiPriority="47"/>
-    <w:lsdException w:name="List Table 3 Accent 2" w:uiPriority="48"/>
-    <w:lsdException w:name="List Table 4 Accent 2" w:uiPriority="49"/>
-    <w:lsdException w:name="List Table 5 Dark Accent 2" w:uiPriority="50"/>
-    <w:lsdException w:name="List Table 6 Colorful Accent 2" w:uiPriority="51"/>
-    <w:lsdException w:name="List Table 7 Colorful Accent 2" w:uiPriority="52"/>
-    <w:lsdException w:name="List Table 1 Light Accent 3" w:uiPriority="46"/>
-    <w:lsdException w:name="List Table 2 Accent 3" w:uiPriority="47"/>
-    <w:lsdException w:name="List Table 3 Accent 3" w:uiPriority="48"/>
-    <w:lsdException w:name="List Table 4 Accent 3" w:uiPriority="49"/>
-    <w:lsdException w:name="List Table 5 Dark Accent 3" w:uiPriority="50"/>
-    <w:lsdException w:name="List Table 6 Colorful Accent 3" w:uiPriority="51"/>
-    <w:lsdException w:name="List Table 7 Colorful Accent 3" w:uiPriority="52"/>
-    <w:lsdException w:name="List Table 1 Light Accent 4" w:uiPriority="46"/>
-    <w:lsdException w:name="List Table 2 Accent 4" w:uiPriority="47"/>
-    <w:lsdException w:name="List Table 3 Accent 4" w:uiPriority="48"/>
-    <w:lsdException w:name="List Table 4 Accent 4" w:uiPriority="49"/>
-    <w:lsdException w:name="List Table 5 Dark Accent 4" w:uiPriority="50"/>
-    <w:lsdException w:name="List Table 6 Colorful Accent 4" w:uiPriority="51"/>
-    <w:lsdException w:name="List Table 7 Colorful Accent 4" w:uiPriority="52"/>
-    <w:lsdException w:name="List Table 1 Light Accent 5" w:uiPriority="46"/>
-    <w:lsdException w:name="List Table 2 Accent 5" w:uiPriority="47"/>
-    <w:lsdException w:name="List Table 3 Accent 5" w:uiPriority="48"/>
-    <w:lsdException w:name="List Table 4 Accent 5" w:uiPriority="49"/>
-    <w:lsdException w:name="List Table 5 Dark Accent 5" w:uiPriority="50"/>
-    <w:lsdException w:name="List Table 6 Colorful Accent 5" w:uiPriority="51"/>
-    <w:lsdException w:name="List Table 7 Colorful Accent 5" w:uiPriority="52"/>
-    <w:lsdException w:name="List Table 1 Light Accent 6" w:uiPriority="46"/>
-    <w:lsdException w:name="List Table 2 Accent 6" w:uiPriority="47"/>
-    <w:lsdException w:name="List Table 3 Accent 6" w:uiPriority="48"/>
-    <w:lsdException w:name="List Table 4 Accent 6" w:uiPriority="49"/>
-    <w:lsdException w:name="List Table 5 Dark Accent 6" w:uiPriority="50"/>
-    <w:lsdException w:name="List Table 6 Colorful Accent 6" w:uiPriority="51"/>
-    <w:lsdException w:name="List Table 7 Colorful Accent 6" w:uiPriority="52"/>
+  <w:latentStyles w:defLockedState="0" w:defUIPriority="99" w:defSemiHidden="1" w:defUnhideWhenUsed="1" w:defQFormat="0" w:count="267">
+    <w:lsdException w:name="Normal" w:semiHidden="0" w:uiPriority="0" w:unhideWhenUsed="0" w:qFormat="1"/>
+    <w:lsdException w:name="heading 1" w:semiHidden="0" w:uiPriority="9" w:unhideWhenUsed="0" w:qFormat="1"/>
+    <w:lsdException w:name="heading 2" w:uiPriority="9" w:qFormat="1"/>
+    <w:lsdException w:name="heading 3" w:uiPriority="9" w:qFormat="1"/>
+    <w:lsdException w:name="heading 4" w:uiPriority="9" w:qFormat="1"/>
+    <w:lsdException w:name="heading 5" w:uiPriority="9" w:qFormat="1"/>
+    <w:lsdException w:name="heading 6" w:uiPriority="9" w:qFormat="1"/>
+    <w:lsdException w:name="heading 7" w:uiPriority="9" w:qFormat="1"/>
+    <w:lsdException w:name="heading 8" w:uiPriority="9" w:qFormat="1"/>
+    <w:lsdException w:name="heading 9" w:uiPriority="9" w:qFormat="1"/>
+    <w:lsdException w:name="toc 1" w:uiPriority="39"/>
+    <w:lsdException w:name="toc 2" w:uiPriority="39"/>
+    <w:lsdException w:name="toc 3" w:uiPriority="39"/>
+    <w:lsdException w:name="toc 4" w:uiPriority="39"/>
+    <w:lsdException w:name="toc 5" w:uiPriority="39"/>
+    <w:lsdException w:name="toc 6" w:uiPriority="39"/>
+    <w:lsdException w:name="toc 7" w:uiPriority="39"/>
+    <w:lsdException w:name="toc 8" w:uiPriority="39"/>
+    <w:lsdException w:name="toc 9" w:uiPriority="39"/>
+    <w:lsdException w:name="caption" w:uiPriority="35" w:qFormat="1"/>
+    <w:lsdException w:name="Title" w:semiHidden="0" w:uiPriority="10" w:unhideWhenUsed="0" w:qFormat="1"/>
+    <w:lsdException w:name="Default Paragraph Font" w:uiPriority="1"/>
+    <w:lsdException w:name="Subtitle" w:semiHidden="0" w:uiPriority="11" w:unhideWhenUsed="0" w:qFormat="1"/>
+    <w:lsdException w:name="Strong" w:semiHidden="0" w:uiPriority="22" w:unhideWhenUsed="0" w:qFormat="1"/>
+    <w:lsdException w:name="Emphasis" w:semiHidden="0" w:uiPriority="20" w:unhideWhenUsed="0" w:qFormat="1"/>
+    <w:lsdException w:name="Table Grid" w:semiHidden="0" w:uiPriority="59" w:unhideWhenUsed="0"/>
+    <w:lsdException w:name="Placeholder Text" w:unhideWhenUsed="0"/>
+    <w:lsdException w:name="No Spacing" w:semiHidden="0" w:uiPriority="1" w:unhideWhenUsed="0" w:qFormat="1"/>
+    <w:lsdException w:name="Light Shading" w:semiHidden="0" w:uiPriority="60" w:unhideWhenUsed="0"/>
+    <w:lsdException w:name="Light List" w:semiHidden="0" w:uiPriority="61" w:unhideWhenUsed="0"/>
+    <w:lsdException w:name="Light Grid" w:semiHidden="0" w:uiPriority="62" w:unhideWhenUsed="0"/>
+    <w:lsdException w:name="Medium Shading 1" w:semiHidden="0" w:uiPriority="63" w:unhideWhenUsed="0"/>
+    <w:lsdException w:name="Medium Shading 2" w:semiHidden="0" w:uiPriority="64" w:unhideWhenUsed="0"/>
+    <w:lsdException w:name="Medium List 1" w:semiHidden="0" w:uiPriority="65" w:unhideWhenUsed="0"/>
+    <w:lsdException w:name="Medium List 2" w:semiHidden="0" w:uiPriority="66" w:unhideWhenUsed="0"/>
+    <w:lsdException w:name="Medium Grid 1" w:semiHidden="0" w:uiPriority="67" w:unhideWhenUsed="0"/>
+    <w:lsdException w:name="Medium Grid 2" w:semiHidden="0" w:uiPriority="68" w:unhideWhenUsed="0"/>
+    <w:lsdException w:name="Medium Grid 3" w:semiHidden="0" w:uiPriority="69" w:unhideWhenUsed="0"/>
+    <w:lsdException w:name="Dark List" w:semiHidden="0" w:uiPriority="70" w:unhideWhenUsed="0"/>
+    <w:lsdException w:name="Colorful Shading" w:semiHidden="0" w:uiPriority="71" w:unhideWhenUsed="0"/>
+    <w:lsdException w:name="Colorful List" w:semiHidden="0" w:uiPriority="72" w:unhideWhenUsed="0"/>
+    <w:lsdException w:name="Colorful Grid" w:semiHidden="0" w:uiPriority="73" w:unhideWhenUsed="0"/>
+    <w:lsdException w:name="Light Shading Accent 1" w:semiHidden="0" w:uiPriority="60" w:unhideWhenUsed="0"/>
+    <w:lsdException w:name="Light List Accent 1" w:semiHidden="0" w:uiPriority="61" w:unhideWhenUsed="0"/>
+    <w:lsdException w:name="Light Grid Accent 1" w:semiHidden="0" w:uiPriority="62" w:unhideWhenUsed="0"/>
+    <w:lsdException w:name="Medium Shading 1 Accent 1" w:semiHidden="0" w:uiPriority="63" w:unhideWhenUsed="0"/>
+    <w:lsdException w:name="Medium Shading 2 Accent 1" w:semiHidden="0" w:uiPriority="64" w:unhideWhenUsed="0"/>
+    <w:lsdException w:name="Medium List 1 Accent 1" w:semiHidden="0" w:uiPriority="65" w:unhideWhenUsed="0"/>
+    <w:lsdException w:name="Revision" w:unhideWhenUsed="0"/>
+    <w:lsdException w:name="List Paragraph" w:semiHidden="0" w:uiPriority="34" w:unhideWhenUsed="0" w:qFormat="1"/>
+    <w:lsdException w:name="Quote" w:semiHidden="0" w:uiPriority="29" w:unhideWhenUsed="0" w:qFormat="1"/>
+    <w:lsdException w:name="Intense Quote" w:semiHidden="0" w:uiPriority="30" w:unhideWhenUsed="0" w:qFormat="1"/>
+    <w:lsdException w:name="Medium List 2 Accent 1" w:semiHidden="0" w:uiPriority="66" w:unhideWhenUsed="0"/>
+    <w:lsdException w:name="Medium Grid 1 Accent 1" w:semiHidden="0" w:uiPriority="67" w:unhideWhenUsed="0"/>
+    <w:lsdException w:name="Medium Grid 2 Accent 1" w:semiHidden="0" w:uiPriority="68" w:unhideWhenUsed="0"/>
+    <w:lsdException w:name="Medium Grid 3 Accent 1" w:semiHidden="0" w:uiPriority="69" w:unhideWhenUsed="0"/>
+    <w:lsdException w:name="Dark List Accent 1" w:semiHidden="0" w:uiPriority="70" w:unhideWhenUsed="0"/>
+    <w:lsdException w:name="Colorful Shading Accent 1" w:semiHidden="0" w:uiPriority="71" w:unhideWhenUsed="0"/>
+    <w:lsdException w:name="Colorful List Accent 1" w:semiHidden="0" w:uiPriority="72" w:unhideWhenUsed="0"/>
+    <w:lsdException w:name="Colorful Grid Accent 1" w:semiHidden="0" w:uiPriority="73" w:unhideWhenUsed="0"/>
+    <w:lsdException w:name="Light Shading Accent 2" w:semiHidden="0" w:uiPriority="60" w:unhideWhenUsed="0"/>
+    <w:lsdException w:name="Light List Accent 2" w:semiHidden="0" w:uiPriority="61" w:unhideWhenUsed="0"/>
+    <w:lsdException w:name="Light Grid Accent 2" w:semiHidden="0" w:uiPriority="62" w:unhideWhenUsed="0"/>
+    <w:lsdException w:name="Medium Shading 1 Accent 2" w:semiHidden="0" w:uiPriority="63" w:unhideWhenUsed="0"/>
+    <w:lsdException w:name="Medium Shading 2 Accent 2" w:semiHidden="0" w:uiPriority="64" w:unhideWhenUsed="0"/>
+    <w:lsdException w:name="Medium List 1 Accent 2" w:semiHidden="0" w:uiPriority="65" w:unhideWhenUsed="0"/>
+    <w:lsdException w:name="Medium List 2 Accent 2" w:semiHidden="0" w:uiPriority="66" w:unhideWhenUsed="0"/>
+    <w:lsdException w:name="Medium Grid 1 Accent 2" w:semiHidden="0" w:uiPriority="67" w:unhideWhenUsed="0"/>
+    <w:lsdException w:name="Medium Grid 2 Accent 2" w:semiHidden="0" w:uiPriority="68" w:unhideWhenUsed="0"/>
+    <w:lsdException w:name="Medium Grid 3 Accent 2" w:semiHidden="0" w:uiPriority="69" w:unhideWhenUsed="0"/>
+    <w:lsdException w:name="Dark List Accent 2" w:semiHidden="0" w:uiPriority="70" w:unhideWhenUsed="0"/>
+    <w:lsdException w:name="Colorful Shading Accent 2" w:semiHidden="0" w:uiPriority="71" w:unhideWhenUsed="0"/>
+    <w:lsdException w:name="Colorful List Accent 2" w:semiHidden="0" w:uiPriority="72" w:unhideWhenUsed="0"/>
+    <w:lsdException w:name="Colorful Grid Accent 2" w:semiHidden="0" w:uiPriority="73" w:unhideWhenUsed="0"/>
+    <w:lsdException w:name="Light Shading Accent 3" w:semiHidden="0" w:uiPriority="60" w:unhideWhenUsed="0"/>
+    <w:lsdException w:name="Light List Accent 3" w:semiHidden="0" w:uiPriority="61" w:unhideWhenUsed="0"/>
+    <w:lsdException w:name="Light Grid Accent 3" w:semiHidden="0" w:uiPriority="62" w:unhideWhenUsed="0"/>
+    <w:lsdException w:name="Medium Shading 1 Accent 3" w:semiHidden="0" w:uiPriority="63" w:unhideWhenUsed="0"/>
+    <w:lsdException w:name="Medium Shading 2 Accent 3" w:semiHidden="0" w:uiPriority="64" w:unhideWhenUsed="0"/>
+    <w:lsdException w:name="Medium List 1 Accent 3" w:semiHidden="0" w:uiPriority="65" w:unhideWhenUsed="0"/>
+    <w:lsdException w:name="Medium List 2 Accent 3" w:semiHidden="0" w:uiPriority="66" w:unhideWhenUsed="0"/>
+    <w:lsdException w:name="Medium Grid 1 Accent 3" w:semiHidden="0" w:uiPriority="67" w:unhideWhenUsed="0"/>
+    <w:lsdException w:name="Medium Grid 2 Accent 3" w:semiHidden="0" w:uiPriority="68" w:unhideWhenUsed="0"/>
+    <w:lsdException w:name="Medium Grid 3 Accent 3" w:semiHidden="0" w:uiPriority="69" w:unhideWhenUsed="0"/>
+    <w:lsdException w:name="Dark List Accent 3" w:semiHidden="0" w:uiPriority="70" w:unhideWhenUsed="0"/>
+    <w:lsdException w:name="Colorful Shading Accent 3" w:semiHidden="0" w:uiPriority="71" w:unhideWhenUsed="0"/>
+    <w:lsdException w:name="Colorful List Accent 3" w:semiHidden="0" w:uiPriority="72" w:unhideWhenUsed="0"/>
+    <w:lsdException w:name="Colorful Grid Accent 3" w:semiHidden="0" w:uiPriority="73" w:unhideWhenUsed="0"/>
+    <w:lsdException w:name="Light Shading Accent 4" w:semiHidden="0" w:uiPriority="60" w:unhideWhenUsed="0"/>
+    <w:lsdException w:name="Light List Accent 4" w:semiHidden="0" w:uiPriority="61" w:unhideWhenUsed="0"/>
+    <w:lsdException w:name="Light Grid Accent 4" w:semiHidden="0" w:uiPriority="62" w:unhideWhenUsed="0"/>
+    <w:lsdException w:name="Medium Shading 1 Accent 4" w:semiHidden="0" w:uiPriority="63" w:unhideWhenUsed="0"/>
+    <w:lsdException w:name="Medium Shading 2 Accent 4" w:semiHidden="0" w:uiPriority="64" w:unhideWhenUsed="0"/>
+    <w:lsdException w:name="Medium List 1 Accent 4" w:semiHidden="0" w:uiPriority="65" w:unhideWhenUsed="0"/>
+    <w:lsdException w:name="Medium List 2 Accent 4" w:semiHidden="0" w:uiPriority="66" w:unhideWhenUsed="0"/>
+    <w:lsdException w:name="Medium Grid 1 Accent 4" w:semiHidden="0" w:uiPriority="67" w:unhideWhenUsed="0"/>
+    <w:lsdException w:name="Medium Grid 2 Accent 4" w:semiHidden="0" w:uiPriority="68" w:unhideWhenUsed="0"/>
+    <w:lsdException w:name="Medium Grid 3 Accent 4" w:semiHidden="0" w:uiPriority="69" w:unhideWhenUsed="0"/>
+    <w:lsdException w:name="Dark List Accent 4" w:semiHidden="0" w:uiPriority="70" w:unhideWhenUsed="0"/>
+    <w:lsdException w:name="Colorful Shading Accent 4" w:semiHidden="0" w:uiPriority="71" w:unhideWhenUsed="0"/>
+    <w:lsdException w:name="Colorful List Accent 4" w:semiHidden="0" w:uiPriority="72" w:unhideWhenUsed="0"/>
+    <w:lsdException w:name="Colorful Grid Accent 4" w:semiHidden="0" w:uiPriority="73" w:unhideWhenUsed="0"/>
+    <w:lsdException w:name="Light Shading Accent 5" w:semiHidden="0" w:uiPriority="60" w:unhideWhenUsed="0"/>
+    <w:lsdException w:name="Light List Accent 5" w:semiHidden="0" w:uiPriority="61" w:unhideWhenUsed="0"/>
+    <w:lsdException w:name="Light Grid Accent 5" w:semiHidden="0" w:uiPriority="62" w:unhideWhenUsed="0"/>
+    <w:lsdException w:name="Medium Shading 1 Accent 5" w:semiHidden="0" w:uiPriority="63" w:unhideWhenUsed="0"/>
+    <w:lsdException w:name="Medium Shading 2 Accent 5" w:semiHidden="0" w:uiPriority="64" w:unhideWhenUsed="0"/>
+    <w:lsdException w:name="Medium List 1 Accent 5" w:semiHidden="0" w:uiPriority="65" w:unhideWhenUsed="0"/>
+    <w:lsdException w:name="Medium List 2 Accent 5" w:semiHidden="0" w:uiPriority="66" w:unhideWhenUsed="0"/>
+    <w:lsdException w:name="Medium Grid 1 Accent 5" w:semiHidden="0" w:uiPriority="67" w:unhideWhenUsed="0"/>
+    <w:lsdException w:name="Medium Grid 2 Accent 5" w:semiHidden="0" w:uiPriority="68" w:unhideWhenUsed="0"/>
+    <w:lsdException w:name="Medium Grid 3 Accent 5" w:semiHidden="0" w:uiPriority="69" w:unhideWhenUsed="0"/>
+    <w:lsdException w:name="Dark List Accent 5" w:semiHidden="0" w:uiPriority="70" w:unhideWhenUsed="0"/>
+    <w:lsdException w:name="Colorful Shading Accent 5" w:semiHidden="0" w:uiPriority="71" w:unhideWhenUsed="0"/>
+    <w:lsdException w:name="Colorful List Accent 5" w:semiHidden="0" w:uiPriority="72" w:unhideWhenUsed="0"/>
+    <w:lsdException w:name="Colorful Grid Accent 5" w:semiHidden="0" w:uiPriority="73" w:unhideWhenUsed="0"/>
+    <w:lsdException w:name="Light Shading Accent 6" w:semiHidden="0" w:uiPriority="60" w:unhideWhenUsed="0"/>
+    <w:lsdException w:name="Light List Accent 6" w:semiHidden="0" w:uiPriority="61" w:unhideWhenUsed="0"/>
+    <w:lsdException w:name="Light Grid Accent 6" w:semiHidden="0" w:uiPriority="62" w:unhideWhenUsed="0"/>
+    <w:lsdException w:name="Medium Shading 1 Accent 6" w:semiHidden="0" w:uiPriority="63" w:unhideWhenUsed="0"/>
+    <w:lsdException w:name="Medium Shading 2 Accent 6" w:semiHidden="0" w:uiPriority="64" w:unhideWhenUsed="0"/>
+    <w:lsdException w:name="Medium List 1 Accent 6" w:semiHidden="0" w:uiPriority="65" w:unhideWhenUsed="0"/>
+    <w:lsdException w:name="Medium List 2 Accent 6" w:semiHidden="0" w:uiPriority="66" w:unhideWhenUsed="0"/>
+    <w:lsdException w:name="Medium Grid 1 Accent 6" w:semiHidden="0" w:uiPriority="67" w:unhideWhenUsed="0"/>
+    <w:lsdException w:name="Medium Grid 2 Accent 6" w:semiHidden="0" w:uiPriority="68" w:unhideWhenUsed="0"/>
+    <w:lsdException w:name="Medium Grid 3 Accent 6" w:semiHidden="0" w:uiPriority="69" w:unhideWhenUsed="0"/>
+    <w:lsdException w:name="Dark List Accent 6" w:semiHidden="0" w:uiPriority="70" w:unhideWhenUsed="0"/>
+    <w:lsdException w:name="Colorful Shading Accent 6" w:semiHidden="0" w:uiPriority="71" w:unhideWhenUsed="0"/>
+    <w:lsdException w:name="Colorful List Accent 6" w:semiHidden="0" w:uiPriority="72" w:unhideWhenUsed="0"/>
+    <w:lsdException w:name="Colorful Grid Accent 6" w:semiHidden="0" w:uiPriority="73" w:unhideWhenUsed="0"/>
+    <w:lsdException w:name="Subtle Emphasis" w:semiHidden="0" w:uiPriority="19" w:unhideWhenUsed="0" w:qFormat="1"/>
+    <w:lsdException w:name="Intense Emphasis" w:semiHidden="0" w:uiPriority="21" w:unhideWhenUsed="0" w:qFormat="1"/>
+    <w:lsdException w:name="Subtle Reference" w:semiHidden="0" w:uiPriority="31" w:unhideWhenUsed="0" w:qFormat="1"/>
+    <w:lsdException w:name="Intense Reference" w:semiHidden="0" w:uiPriority="32" w:unhideWhenUsed="0" w:qFormat="1"/>
+    <w:lsdException w:name="Book Title" w:semiHidden="0" w:uiPriority="33" w:unhideWhenUsed="0" w:qFormat="1"/>
+    <w:lsdException w:name="Bibliography" w:uiPriority="37"/>
+    <w:lsdException w:name="TOC Heading" w:uiPriority="39" w:qFormat="1"/>
   </w:latentStyles>
   <w:style w:type="paragraph" w:default="1" w:styleId="Normal">
     <w:name w:val="Normal"/>
@@ -2122,6 +2893,234 @@
       <w:sz w:val="24"/>
       <w:szCs w:val="24"/>
     </w:rPr>
+  </w:style>
+  <w:style w:type="paragraph" w:styleId="ListParagraph">
+    <w:name w:val="List Paragraph"/>
+    <w:basedOn w:val="Normal"/>
+    <w:uiPriority w:val="34"/>
+    <w:qFormat/>
+    <w:rsid w:val="00BA3D1C"/>
+    <w:pPr>
+      <w:ind w:left="720"/>
+      <w:contextualSpacing/>
+    </w:pPr>
+  </w:style>
+</w:styles>
+</file>
+
+<file path=word/stylesWithEffects.xml><?xml version="1.0" encoding="utf-8"?>
+<w:styles xmlns:wpc="http://schemas.microsoft.com/office/word/2010/wordprocessingCanvas" xmlns:mc="http://schemas.openxmlformats.org/markup-compatibility/2006" xmlns:o="urn:schemas-microsoft-com:office:office" xmlns:r="http://schemas.openxmlformats.org/officeDocument/2006/relationships" xmlns:m="http://schemas.openxmlformats.org/officeDocument/2006/math" xmlns:v="urn:schemas-microsoft-com:vml" xmlns:wp14="http://schemas.microsoft.com/office/word/2010/wordprocessingDrawing" xmlns:wp="http://schemas.openxmlformats.org/drawingml/2006/wordprocessingDrawing" xmlns:w10="urn:schemas-microsoft-com:office:word" xmlns:w="http://schemas.openxmlformats.org/wordprocessingml/2006/main" xmlns:w14="http://schemas.microsoft.com/office/word/2010/wordml" xmlns:wpg="http://schemas.microsoft.com/office/word/2010/wordprocessingGroup" xmlns:wpi="http://schemas.microsoft.com/office/word/2010/wordprocessingInk" xmlns:wne="http://schemas.microsoft.com/office/word/2006/wordml" xmlns:wps="http://schemas.microsoft.com/office/word/2010/wordprocessingShape" mc:Ignorable="w14 wp14">
+  <w:docDefaults>
+    <w:rPrDefault>
+      <w:rPr>
+        <w:rFonts w:asciiTheme="minorHAnsi" w:eastAsiaTheme="minorHAnsi" w:hAnsiTheme="minorHAnsi" w:cstheme="minorBidi"/>
+        <w:sz w:val="22"/>
+        <w:szCs w:val="22"/>
+        <w:lang w:val="en-US" w:eastAsia="en-US" w:bidi="ar-SA"/>
+      </w:rPr>
+    </w:rPrDefault>
+    <w:pPrDefault>
+      <w:pPr>
+        <w:spacing w:after="200" w:line="276" w:lineRule="auto"/>
+      </w:pPr>
+    </w:pPrDefault>
+  </w:docDefaults>
+  <w:latentStyles w:defLockedState="0" w:defUIPriority="99" w:defSemiHidden="1" w:defUnhideWhenUsed="1" w:defQFormat="0" w:count="267">
+    <w:lsdException w:name="Normal" w:semiHidden="0" w:uiPriority="0" w:unhideWhenUsed="0" w:qFormat="1"/>
+    <w:lsdException w:name="heading 1" w:semiHidden="0" w:uiPriority="9" w:unhideWhenUsed="0" w:qFormat="1"/>
+    <w:lsdException w:name="heading 2" w:uiPriority="9" w:qFormat="1"/>
+    <w:lsdException w:name="heading 3" w:uiPriority="9" w:qFormat="1"/>
+    <w:lsdException w:name="heading 4" w:uiPriority="9" w:qFormat="1"/>
+    <w:lsdException w:name="heading 5" w:uiPriority="9" w:qFormat="1"/>
+    <w:lsdException w:name="heading 6" w:uiPriority="9" w:qFormat="1"/>
+    <w:lsdException w:name="heading 7" w:uiPriority="9" w:qFormat="1"/>
+    <w:lsdException w:name="heading 8" w:uiPriority="9" w:qFormat="1"/>
+    <w:lsdException w:name="heading 9" w:uiPriority="9" w:qFormat="1"/>
+    <w:lsdException w:name="toc 1" w:uiPriority="39"/>
+    <w:lsdException w:name="toc 2" w:uiPriority="39"/>
+    <w:lsdException w:name="toc 3" w:uiPriority="39"/>
+    <w:lsdException w:name="toc 4" w:uiPriority="39"/>
+    <w:lsdException w:name="toc 5" w:uiPriority="39"/>
+    <w:lsdException w:name="toc 6" w:uiPriority="39"/>
+    <w:lsdException w:name="toc 7" w:uiPriority="39"/>
+    <w:lsdException w:name="toc 8" w:uiPriority="39"/>
+    <w:lsdException w:name="toc 9" w:uiPriority="39"/>
+    <w:lsdException w:name="caption" w:uiPriority="35" w:qFormat="1"/>
+    <w:lsdException w:name="Title" w:semiHidden="0" w:uiPriority="10" w:unhideWhenUsed="0" w:qFormat="1"/>
+    <w:lsdException w:name="Default Paragraph Font" w:uiPriority="1"/>
+    <w:lsdException w:name="Subtitle" w:semiHidden="0" w:uiPriority="11" w:unhideWhenUsed="0" w:qFormat="1"/>
+    <w:lsdException w:name="Strong" w:semiHidden="0" w:uiPriority="22" w:unhideWhenUsed="0" w:qFormat="1"/>
+    <w:lsdException w:name="Emphasis" w:semiHidden="0" w:uiPriority="20" w:unhideWhenUsed="0" w:qFormat="1"/>
+    <w:lsdException w:name="Table Grid" w:semiHidden="0" w:uiPriority="59" w:unhideWhenUsed="0"/>
+    <w:lsdException w:name="Placeholder Text" w:unhideWhenUsed="0"/>
+    <w:lsdException w:name="No Spacing" w:semiHidden="0" w:uiPriority="1" w:unhideWhenUsed="0" w:qFormat="1"/>
+    <w:lsdException w:name="Light Shading" w:semiHidden="0" w:uiPriority="60" w:unhideWhenUsed="0"/>
+    <w:lsdException w:name="Light List" w:semiHidden="0" w:uiPriority="61" w:unhideWhenUsed="0"/>
+    <w:lsdException w:name="Light Grid" w:semiHidden="0" w:uiPriority="62" w:unhideWhenUsed="0"/>
+    <w:lsdException w:name="Medium Shading 1" w:semiHidden="0" w:uiPriority="63" w:unhideWhenUsed="0"/>
+    <w:lsdException w:name="Medium Shading 2" w:semiHidden="0" w:uiPriority="64" w:unhideWhenUsed="0"/>
+    <w:lsdException w:name="Medium List 1" w:semiHidden="0" w:uiPriority="65" w:unhideWhenUsed="0"/>
+    <w:lsdException w:name="Medium List 2" w:semiHidden="0" w:uiPriority="66" w:unhideWhenUsed="0"/>
+    <w:lsdException w:name="Medium Grid 1" w:semiHidden="0" w:uiPriority="67" w:unhideWhenUsed="0"/>
+    <w:lsdException w:name="Medium Grid 2" w:semiHidden="0" w:uiPriority="68" w:unhideWhenUsed="0"/>
+    <w:lsdException w:name="Medium Grid 3" w:semiHidden="0" w:uiPriority="69" w:unhideWhenUsed="0"/>
+    <w:lsdException w:name="Dark List" w:semiHidden="0" w:uiPriority="70" w:unhideWhenUsed="0"/>
+    <w:lsdException w:name="Colorful Shading" w:semiHidden="0" w:uiPriority="71" w:unhideWhenUsed="0"/>
+    <w:lsdException w:name="Colorful List" w:semiHidden="0" w:uiPriority="72" w:unhideWhenUsed="0"/>
+    <w:lsdException w:name="Colorful Grid" w:semiHidden="0" w:uiPriority="73" w:unhideWhenUsed="0"/>
+    <w:lsdException w:name="Light Shading Accent 1" w:semiHidden="0" w:uiPriority="60" w:unhideWhenUsed="0"/>
+    <w:lsdException w:name="Light List Accent 1" w:semiHidden="0" w:uiPriority="61" w:unhideWhenUsed="0"/>
+    <w:lsdException w:name="Light Grid Accent 1" w:semiHidden="0" w:uiPriority="62" w:unhideWhenUsed="0"/>
+    <w:lsdException w:name="Medium Shading 1 Accent 1" w:semiHidden="0" w:uiPriority="63" w:unhideWhenUsed="0"/>
+    <w:lsdException w:name="Medium Shading 2 Accent 1" w:semiHidden="0" w:uiPriority="64" w:unhideWhenUsed="0"/>
+    <w:lsdException w:name="Medium List 1 Accent 1" w:semiHidden="0" w:uiPriority="65" w:unhideWhenUsed="0"/>
+    <w:lsdException w:name="Revision" w:unhideWhenUsed="0"/>
+    <w:lsdException w:name="List Paragraph" w:semiHidden="0" w:uiPriority="34" w:unhideWhenUsed="0" w:qFormat="1"/>
+    <w:lsdException w:name="Quote" w:semiHidden="0" w:uiPriority="29" w:unhideWhenUsed="0" w:qFormat="1"/>
+    <w:lsdException w:name="Intense Quote" w:semiHidden="0" w:uiPriority="30" w:unhideWhenUsed="0" w:qFormat="1"/>
+    <w:lsdException w:name="Medium List 2 Accent 1" w:semiHidden="0" w:uiPriority="66" w:unhideWhenUsed="0"/>
+    <w:lsdException w:name="Medium Grid 1 Accent 1" w:semiHidden="0" w:uiPriority="67" w:unhideWhenUsed="0"/>
+    <w:lsdException w:name="Medium Grid 2 Accent 1" w:semiHidden="0" w:uiPriority="68" w:unhideWhenUsed="0"/>
+    <w:lsdException w:name="Medium Grid 3 Accent 1" w:semiHidden="0" w:uiPriority="69" w:unhideWhenUsed="0"/>
+    <w:lsdException w:name="Dark List Accent 1" w:semiHidden="0" w:uiPriority="70" w:unhideWhenUsed="0"/>
+    <w:lsdException w:name="Colorful Shading Accent 1" w:semiHidden="0" w:uiPriority="71" w:unhideWhenUsed="0"/>
+    <w:lsdException w:name="Colorful List Accent 1" w:semiHidden="0" w:uiPriority="72" w:unhideWhenUsed="0"/>
+    <w:lsdException w:name="Colorful Grid Accent 1" w:semiHidden="0" w:uiPriority="73" w:unhideWhenUsed="0"/>
+    <w:lsdException w:name="Light Shading Accent 2" w:semiHidden="0" w:uiPriority="60" w:unhideWhenUsed="0"/>
+    <w:lsdException w:name="Light List Accent 2" w:semiHidden="0" w:uiPriority="61" w:unhideWhenUsed="0"/>
+    <w:lsdException w:name="Light Grid Accent 2" w:semiHidden="0" w:uiPriority="62" w:unhideWhenUsed="0"/>
+    <w:lsdException w:name="Medium Shading 1 Accent 2" w:semiHidden="0" w:uiPriority="63" w:unhideWhenUsed="0"/>
+    <w:lsdException w:name="Medium Shading 2 Accent 2" w:semiHidden="0" w:uiPriority="64" w:unhideWhenUsed="0"/>
+    <w:lsdException w:name="Medium List 1 Accent 2" w:semiHidden="0" w:uiPriority="65" w:unhideWhenUsed="0"/>
+    <w:lsdException w:name="Medium List 2 Accent 2" w:semiHidden="0" w:uiPriority="66" w:unhideWhenUsed="0"/>
+    <w:lsdException w:name="Medium Grid 1 Accent 2" w:semiHidden="0" w:uiPriority="67" w:unhideWhenUsed="0"/>
+    <w:lsdException w:name="Medium Grid 2 Accent 2" w:semiHidden="0" w:uiPriority="68" w:unhideWhenUsed="0"/>
+    <w:lsdException w:name="Medium Grid 3 Accent 2" w:semiHidden="0" w:uiPriority="69" w:unhideWhenUsed="0"/>
+    <w:lsdException w:name="Dark List Accent 2" w:semiHidden="0" w:uiPriority="70" w:unhideWhenUsed="0"/>
+    <w:lsdException w:name="Colorful Shading Accent 2" w:semiHidden="0" w:uiPriority="71" w:unhideWhenUsed="0"/>
+    <w:lsdException w:name="Colorful List Accent 2" w:semiHidden="0" w:uiPriority="72" w:unhideWhenUsed="0"/>
+    <w:lsdException w:name="Colorful Grid Accent 2" w:semiHidden="0" w:uiPriority="73" w:unhideWhenUsed="0"/>
+    <w:lsdException w:name="Light Shading Accent 3" w:semiHidden="0" w:uiPriority="60" w:unhideWhenUsed="0"/>
+    <w:lsdException w:name="Light List Accent 3" w:semiHidden="0" w:uiPriority="61" w:unhideWhenUsed="0"/>
+    <w:lsdException w:name="Light Grid Accent 3" w:semiHidden="0" w:uiPriority="62" w:unhideWhenUsed="0"/>
+    <w:lsdException w:name="Medium Shading 1 Accent 3" w:semiHidden="0" w:uiPriority="63" w:unhideWhenUsed="0"/>
+    <w:lsdException w:name="Medium Shading 2 Accent 3" w:semiHidden="0" w:uiPriority="64" w:unhideWhenUsed="0"/>
+    <w:lsdException w:name="Medium List 1 Accent 3" w:semiHidden="0" w:uiPriority="65" w:unhideWhenUsed="0"/>
+    <w:lsdException w:name="Medium List 2 Accent 3" w:semiHidden="0" w:uiPriority="66" w:unhideWhenUsed="0"/>
+    <w:lsdException w:name="Medium Grid 1 Accent 3" w:semiHidden="0" w:uiPriority="67" w:unhideWhenUsed="0"/>
+    <w:lsdException w:name="Medium Grid 2 Accent 3" w:semiHidden="0" w:uiPriority="68" w:unhideWhenUsed="0"/>
+    <w:lsdException w:name="Medium Grid 3 Accent 3" w:semiHidden="0" w:uiPriority="69" w:unhideWhenUsed="0"/>
+    <w:lsdException w:name="Dark List Accent 3" w:semiHidden="0" w:uiPriority="70" w:unhideWhenUsed="0"/>
+    <w:lsdException w:name="Colorful Shading Accent 3" w:semiHidden="0" w:uiPriority="71" w:unhideWhenUsed="0"/>
+    <w:lsdException w:name="Colorful List Accent 3" w:semiHidden="0" w:uiPriority="72" w:unhideWhenUsed="0"/>
+    <w:lsdException w:name="Colorful Grid Accent 3" w:semiHidden="0" w:uiPriority="73" w:unhideWhenUsed="0"/>
+    <w:lsdException w:name="Light Shading Accent 4" w:semiHidden="0" w:uiPriority="60" w:unhideWhenUsed="0"/>
+    <w:lsdException w:name="Light List Accent 4" w:semiHidden="0" w:uiPriority="61" w:unhideWhenUsed="0"/>
+    <w:lsdException w:name="Light Grid Accent 4" w:semiHidden="0" w:uiPriority="62" w:unhideWhenUsed="0"/>
+    <w:lsdException w:name="Medium Shading 1 Accent 4" w:semiHidden="0" w:uiPriority="63" w:unhideWhenUsed="0"/>
+    <w:lsdException w:name="Medium Shading 2 Accent 4" w:semiHidden="0" w:uiPriority="64" w:unhideWhenUsed="0"/>
+    <w:lsdException w:name="Medium List 1 Accent 4" w:semiHidden="0" w:uiPriority="65" w:unhideWhenUsed="0"/>
+    <w:lsdException w:name="Medium List 2 Accent 4" w:semiHidden="0" w:uiPriority="66" w:unhideWhenUsed="0"/>
+    <w:lsdException w:name="Medium Grid 1 Accent 4" w:semiHidden="0" w:uiPriority="67" w:unhideWhenUsed="0"/>
+    <w:lsdException w:name="Medium Grid 2 Accent 4" w:semiHidden="0" w:uiPriority="68" w:unhideWhenUsed="0"/>
+    <w:lsdException w:name="Medium Grid 3 Accent 4" w:semiHidden="0" w:uiPriority="69" w:unhideWhenUsed="0"/>
+    <w:lsdException w:name="Dark List Accent 4" w:semiHidden="0" w:uiPriority="70" w:unhideWhenUsed="0"/>
+    <w:lsdException w:name="Colorful Shading Accent 4" w:semiHidden="0" w:uiPriority="71" w:unhideWhenUsed="0"/>
+    <w:lsdException w:name="Colorful List Accent 4" w:semiHidden="0" w:uiPriority="72" w:unhideWhenUsed="0"/>
+    <w:lsdException w:name="Colorful Grid Accent 4" w:semiHidden="0" w:uiPriority="73" w:unhideWhenUsed="0"/>
+    <w:lsdException w:name="Light Shading Accent 5" w:semiHidden="0" w:uiPriority="60" w:unhideWhenUsed="0"/>
+    <w:lsdException w:name="Light List Accent 5" w:semiHidden="0" w:uiPriority="61" w:unhideWhenUsed="0"/>
+    <w:lsdException w:name="Light Grid Accent 5" w:semiHidden="0" w:uiPriority="62" w:unhideWhenUsed="0"/>
+    <w:lsdException w:name="Medium Shading 1 Accent 5" w:semiHidden="0" w:uiPriority="63" w:unhideWhenUsed="0"/>
+    <w:lsdException w:name="Medium Shading 2 Accent 5" w:semiHidden="0" w:uiPriority="64" w:unhideWhenUsed="0"/>
+    <w:lsdException w:name="Medium List 1 Accent 5" w:semiHidden="0" w:uiPriority="65" w:unhideWhenUsed="0"/>
+    <w:lsdException w:name="Medium List 2 Accent 5" w:semiHidden="0" w:uiPriority="66" w:unhideWhenUsed="0"/>
+    <w:lsdException w:name="Medium Grid 1 Accent 5" w:semiHidden="0" w:uiPriority="67" w:unhideWhenUsed="0"/>
+    <w:lsdException w:name="Medium Grid 2 Accent 5" w:semiHidden="0" w:uiPriority="68" w:unhideWhenUsed="0"/>
+    <w:lsdException w:name="Medium Grid 3 Accent 5" w:semiHidden="0" w:uiPriority="69" w:unhideWhenUsed="0"/>
+    <w:lsdException w:name="Dark List Accent 5" w:semiHidden="0" w:uiPriority="70" w:unhideWhenUsed="0"/>
+    <w:lsdException w:name="Colorful Shading Accent 5" w:semiHidden="0" w:uiPriority="71" w:unhideWhenUsed="0"/>
+    <w:lsdException w:name="Colorful List Accent 5" w:semiHidden="0" w:uiPriority="72" w:unhideWhenUsed="0"/>
+    <w:lsdException w:name="Colorful Grid Accent 5" w:semiHidden="0" w:uiPriority="73" w:unhideWhenUsed="0"/>
+    <w:lsdException w:name="Light Shading Accent 6" w:semiHidden="0" w:uiPriority="60" w:unhideWhenUsed="0"/>
+    <w:lsdException w:name="Light List Accent 6" w:semiHidden="0" w:uiPriority="61" w:unhideWhenUsed="0"/>
+    <w:lsdException w:name="Light Grid Accent 6" w:semiHidden="0" w:uiPriority="62" w:unhideWhenUsed="0"/>
+    <w:lsdException w:name="Medium Shading 1 Accent 6" w:semiHidden="0" w:uiPriority="63" w:unhideWhenUsed="0"/>
+    <w:lsdException w:name="Medium Shading 2 Accent 6" w:semiHidden="0" w:uiPriority="64" w:unhideWhenUsed="0"/>
+    <w:lsdException w:name="Medium List 1 Accent 6" w:semiHidden="0" w:uiPriority="65" w:unhideWhenUsed="0"/>
+    <w:lsdException w:name="Medium List 2 Accent 6" w:semiHidden="0" w:uiPriority="66" w:unhideWhenUsed="0"/>
+    <w:lsdException w:name="Medium Grid 1 Accent 6" w:semiHidden="0" w:uiPriority="67" w:unhideWhenUsed="0"/>
+    <w:lsdException w:name="Medium Grid 2 Accent 6" w:semiHidden="0" w:uiPriority="68" w:unhideWhenUsed="0"/>
+    <w:lsdException w:name="Medium Grid 3 Accent 6" w:semiHidden="0" w:uiPriority="69" w:unhideWhenUsed="0"/>
+    <w:lsdException w:name="Dark List Accent 6" w:semiHidden="0" w:uiPriority="70" w:unhideWhenUsed="0"/>
+    <w:lsdException w:name="Colorful Shading Accent 6" w:semiHidden="0" w:uiPriority="71" w:unhideWhenUsed="0"/>
+    <w:lsdException w:name="Colorful List Accent 6" w:semiHidden="0" w:uiPriority="72" w:unhideWhenUsed="0"/>
+    <w:lsdException w:name="Colorful Grid Accent 6" w:semiHidden="0" w:uiPriority="73" w:unhideWhenUsed="0"/>
+    <w:lsdException w:name="Subtle Emphasis" w:semiHidden="0" w:uiPriority="19" w:unhideWhenUsed="0" w:qFormat="1"/>
+    <w:lsdException w:name="Intense Emphasis" w:semiHidden="0" w:uiPriority="21" w:unhideWhenUsed="0" w:qFormat="1"/>
+    <w:lsdException w:name="Subtle Reference" w:semiHidden="0" w:uiPriority="31" w:unhideWhenUsed="0" w:qFormat="1"/>
+    <w:lsdException w:name="Intense Reference" w:semiHidden="0" w:uiPriority="32" w:unhideWhenUsed="0" w:qFormat="1"/>
+    <w:lsdException w:name="Book Title" w:semiHidden="0" w:uiPriority="33" w:unhideWhenUsed="0" w:qFormat="1"/>
+    <w:lsdException w:name="Bibliography" w:uiPriority="37"/>
+    <w:lsdException w:name="TOC Heading" w:uiPriority="39" w:qFormat="1"/>
+  </w:latentStyles>
+  <w:style w:type="paragraph" w:default="1" w:styleId="Normal">
+    <w:name w:val="Normal"/>
+    <w:qFormat/>
+  </w:style>
+  <w:style w:type="character" w:default="1" w:styleId="DefaultParagraphFont">
+    <w:name w:val="Default Paragraph Font"/>
+    <w:uiPriority w:val="1"/>
+    <w:semiHidden/>
+    <w:unhideWhenUsed/>
+  </w:style>
+  <w:style w:type="table" w:default="1" w:styleId="TableNormal">
+    <w:name w:val="Normal Table"/>
+    <w:uiPriority w:val="99"/>
+    <w:semiHidden/>
+    <w:unhideWhenUsed/>
+    <w:tblPr>
+      <w:tblInd w:w="0" w:type="dxa"/>
+      <w:tblCellMar>
+        <w:top w:w="0" w:type="dxa"/>
+        <w:left w:w="108" w:type="dxa"/>
+        <w:bottom w:w="0" w:type="dxa"/>
+        <w:right w:w="108" w:type="dxa"/>
+      </w:tblCellMar>
+    </w:tblPr>
+  </w:style>
+  <w:style w:type="numbering" w:default="1" w:styleId="NoList">
+    <w:name w:val="No List"/>
+    <w:uiPriority w:val="99"/>
+    <w:semiHidden/>
+    <w:unhideWhenUsed/>
+  </w:style>
+  <w:style w:type="paragraph" w:styleId="NormalWeb">
+    <w:name w:val="Normal (Web)"/>
+    <w:basedOn w:val="Normal"/>
+    <w:uiPriority w:val="99"/>
+    <w:semiHidden/>
+    <w:unhideWhenUsed/>
+    <w:rsid w:val="00344053"/>
+    <w:pPr>
+      <w:spacing w:before="100" w:beforeAutospacing="1" w:after="100" w:afterAutospacing="1" w:line="240" w:lineRule="auto"/>
+    </w:pPr>
+    <w:rPr>
+      <w:rFonts w:ascii="Times New Roman" w:eastAsia="Times New Roman" w:hAnsi="Times New Roman" w:cs="Times New Roman"/>
+      <w:sz w:val="24"/>
+      <w:szCs w:val="24"/>
+    </w:rPr>
+  </w:style>
+  <w:style w:type="paragraph" w:styleId="ListParagraph">
+    <w:name w:val="List Paragraph"/>
+    <w:basedOn w:val="Normal"/>
+    <w:uiPriority w:val="34"/>
+    <w:qFormat/>
+    <w:rsid w:val="00BA3D1C"/>
+    <w:pPr>
+      <w:ind w:left="720"/>
+      <w:contextualSpacing/>
+    </w:pPr>
   </w:style>
 </w:styles>
 </file>

</xml_diff>